<commit_message>
getting it to work again
</commit_message>
<xml_diff>
--- a/Design/BusSpy.docx
+++ b/Design/BusSpy.docx
@@ -1,6 +1,6 @@
 
 <file path=word/document.xml><?xml version="1.0" encoding="utf-8"?>
-<w:document xmlns:wpc="http://schemas.microsoft.com/office/word/2010/wordprocessingCanvas" xmlns:mc="http://schemas.openxmlformats.org/markup-compatibility/2006" xmlns:o="urn:schemas-microsoft-com:office:office" xmlns:r="http://schemas.openxmlformats.org/officeDocument/2006/relationships" xmlns:m="http://schemas.openxmlformats.org/officeDocument/2006/math" xmlns:v="urn:schemas-microsoft-com:vml" xmlns:wp14="http://schemas.microsoft.com/office/word/2010/wordprocessingDrawing" xmlns:wp="http://schemas.openxmlformats.org/drawingml/2006/wordprocessingDrawing" xmlns:w10="urn:schemas-microsoft-com:office:word" xmlns:w="http://schemas.openxmlformats.org/wordprocessingml/2006/main" xmlns:w14="http://schemas.microsoft.com/office/word/2010/wordml" xmlns:w15="http://schemas.microsoft.com/office/word/2012/wordml" xmlns:wpg="http://schemas.microsoft.com/office/word/2010/wordprocessingGroup" xmlns:wpi="http://schemas.microsoft.com/office/word/2010/wordprocessingInk" xmlns:wne="http://schemas.microsoft.com/office/word/2006/wordml" xmlns:wps="http://schemas.microsoft.com/office/word/2010/wordprocessingShape" mc:Ignorable="w14 w15 wp14">
+<w:document xmlns:wpc="http://schemas.microsoft.com/office/word/2010/wordprocessingCanvas" xmlns:cx="http://schemas.microsoft.com/office/drawing/2014/chartex" xmlns:cx1="http://schemas.microsoft.com/office/drawing/2015/9/8/chartex" xmlns:cx2="http://schemas.microsoft.com/office/drawing/2015/10/21/chartex" xmlns:cx3="http://schemas.microsoft.com/office/drawing/2016/5/9/chartex" xmlns:cx4="http://schemas.microsoft.com/office/drawing/2016/5/10/chartex" xmlns:cx5="http://schemas.microsoft.com/office/drawing/2016/5/11/chartex" xmlns:cx6="http://schemas.microsoft.com/office/drawing/2016/5/12/chartex" xmlns:cx7="http://schemas.microsoft.com/office/drawing/2016/5/13/chartex" xmlns:cx8="http://schemas.microsoft.com/office/drawing/2016/5/14/chartex" xmlns:mc="http://schemas.openxmlformats.org/markup-compatibility/2006" xmlns:aink="http://schemas.microsoft.com/office/drawing/2016/ink" xmlns:am3d="http://schemas.microsoft.com/office/drawing/2017/model3d" xmlns:o="urn:schemas-microsoft-com:office:office" xmlns:r="http://schemas.openxmlformats.org/officeDocument/2006/relationships" xmlns:m="http://schemas.openxmlformats.org/officeDocument/2006/math" xmlns:v="urn:schemas-microsoft-com:vml" xmlns:wp14="http://schemas.microsoft.com/office/word/2010/wordprocessingDrawing" xmlns:wp="http://schemas.openxmlformats.org/drawingml/2006/wordprocessingDrawing" xmlns:w10="urn:schemas-microsoft-com:office:word" xmlns:w="http://schemas.openxmlformats.org/wordprocessingml/2006/main" xmlns:w14="http://schemas.microsoft.com/office/word/2010/wordml" xmlns:w15="http://schemas.microsoft.com/office/word/2012/wordml" xmlns:w16cid="http://schemas.microsoft.com/office/word/2016/wordml/cid" xmlns:w16se="http://schemas.microsoft.com/office/word/2015/wordml/symex" xmlns:wpg="http://schemas.microsoft.com/office/word/2010/wordprocessingGroup" xmlns:wpi="http://schemas.microsoft.com/office/word/2010/wordprocessingInk" xmlns:wne="http://schemas.microsoft.com/office/word/2006/wordml" xmlns:wps="http://schemas.microsoft.com/office/word/2010/wordprocessingShape" mc:Ignorable="w14 w15 w16se w16cid wp14">
   <w:body>
     <w:p>
       <w:pPr>
@@ -637,8 +637,1539 @@
           <w:lang w:val="en-US"/>
         </w:rPr>
       </w:pPr>
+    </w:p>
+    <w:p>
+      <w:pPr>
+        <w:rPr>
+          <w:lang w:val="en-US"/>
+        </w:rPr>
+      </w:pPr>
+      <w:r>
+        <w:rPr>
+          <w:lang w:val="en-US"/>
+        </w:rPr>
+        <w:t>Power Supply</w:t>
+      </w:r>
+    </w:p>
+    <w:p>
+      <w:pPr>
+        <w:rPr>
+          <w:lang w:val="en-US"/>
+        </w:rPr>
+      </w:pPr>
+      <w:r>
+        <w:rPr>
+          <w:lang w:val="en-US"/>
+        </w:rPr>
+        <w:t>+ =&gt; 5V</w:t>
+      </w:r>
+    </w:p>
+    <w:p>
+      <w:pPr>
+        <w:rPr>
+          <w:lang w:val="en-US"/>
+        </w:rPr>
+      </w:pPr>
+      <w:r>
+        <w:rPr>
+          <w:lang w:val="en-US"/>
+        </w:rPr>
+        <w:t>- =&gt; GND</w:t>
+      </w:r>
+    </w:p>
+    <w:p>
+      <w:pPr>
+        <w:rPr>
+          <w:lang w:val="en-US"/>
+        </w:rPr>
+      </w:pPr>
+    </w:p>
+    <w:p>
+      <w:pPr>
+        <w:rPr>
+          <w:lang w:val="en-US"/>
+        </w:rPr>
+      </w:pPr>
+    </w:p>
+    <w:p>
+      <w:pPr>
+        <w:rPr>
+          <w:lang w:val="en-US"/>
+        </w:rPr>
+      </w:pPr>
+      <w:proofErr w:type="spellStart"/>
+      <w:r>
+        <w:rPr>
+          <w:lang w:val="en-US"/>
+        </w:rPr>
+        <w:t>SysTerminal</w:t>
+      </w:r>
+      <w:proofErr w:type="spellEnd"/>
+      <w:r>
+        <w:rPr>
+          <w:lang w:val="en-US"/>
+        </w:rPr>
+        <w:t xml:space="preserve"> (UART)</w:t>
+      </w:r>
+    </w:p>
+    <w:p>
+      <w:pPr>
+        <w:rPr>
+          <w:lang w:val="en-US"/>
+        </w:rPr>
+      </w:pPr>
+      <w:r>
+        <w:rPr>
+          <w:lang w:val="en-US"/>
+        </w:rPr>
+        <w:t xml:space="preserve">Tx =&gt; 12.5 </w:t>
+      </w:r>
+      <w:proofErr w:type="spellStart"/>
+      <w:r>
+        <w:rPr>
+          <w:lang w:val="en-US"/>
+        </w:rPr>
+        <w:t>PSoC</w:t>
+      </w:r>
+      <w:proofErr w:type="spellEnd"/>
+    </w:p>
+    <w:p>
+      <w:pPr>
+        <w:rPr>
+          <w:lang w:val="en-US"/>
+        </w:rPr>
+      </w:pPr>
+      <w:r>
+        <w:rPr>
+          <w:lang w:val="en-US"/>
+        </w:rPr>
+        <w:t xml:space="preserve">Rx =&gt; 12.4 </w:t>
+      </w:r>
+      <w:proofErr w:type="spellStart"/>
+      <w:r>
+        <w:rPr>
+          <w:lang w:val="en-US"/>
+        </w:rPr>
+        <w:t>PSoC</w:t>
+      </w:r>
+      <w:proofErr w:type="spellEnd"/>
+    </w:p>
+    <w:p>
+      <w:pPr>
+        <w:rPr>
+          <w:lang w:val="en-US"/>
+        </w:rPr>
+      </w:pPr>
+    </w:p>
+    <w:p>
+      <w:pPr>
+        <w:rPr>
+          <w:lang w:val="en-US"/>
+        </w:rPr>
+      </w:pPr>
+      <w:r>
+        <w:rPr>
+          <w:lang w:val="en-US"/>
+        </w:rPr>
+        <w:t xml:space="preserve">(Dev) </w:t>
+      </w:r>
       <w:bookmarkStart w:id="0" w:name="_GoBack"/>
       <w:bookmarkEnd w:id="0"/>
+      <w:r>
+        <w:rPr>
+          <w:lang w:val="en-US"/>
+        </w:rPr>
+        <w:t>USB o</w:t>
+      </w:r>
+      <w:r>
+        <w:rPr>
+          <w:lang w:val="en-US"/>
+        </w:rPr>
+        <w:t xml:space="preserve">n </w:t>
+      </w:r>
+      <w:proofErr w:type="spellStart"/>
+      <w:r>
+        <w:rPr>
+          <w:lang w:val="en-US"/>
+        </w:rPr>
+        <w:t>PSoC</w:t>
+      </w:r>
+      <w:proofErr w:type="spellEnd"/>
+      <w:r>
+        <w:rPr>
+          <w:lang w:val="en-US"/>
+        </w:rPr>
+        <w:t xml:space="preserve"> used to program </w:t>
+      </w:r>
+      <w:r>
+        <w:rPr>
+          <w:lang w:val="en-US"/>
+        </w:rPr>
+        <w:t xml:space="preserve">and debug </w:t>
+      </w:r>
+      <w:proofErr w:type="spellStart"/>
+      <w:r>
+        <w:rPr>
+          <w:lang w:val="en-US"/>
+        </w:rPr>
+        <w:t>PSoC</w:t>
+      </w:r>
+      <w:proofErr w:type="spellEnd"/>
+      <w:r>
+        <w:rPr>
+          <w:lang w:val="en-US"/>
+        </w:rPr>
+        <w:t xml:space="preserve"> itself.</w:t>
+      </w:r>
+    </w:p>
+    <w:p>
+      <w:pPr>
+        <w:rPr>
+          <w:lang w:val="en-US"/>
+        </w:rPr>
+      </w:pPr>
+    </w:p>
+    <w:p>
+      <w:pPr>
+        <w:rPr>
+          <w:lang w:val="en-US"/>
+        </w:rPr>
+      </w:pPr>
+      <w:r>
+        <w:rPr>
+          <w:lang w:val="en-US"/>
+        </w:rPr>
+        <w:t>Debug Modes (flags)</w:t>
+      </w:r>
+    </w:p>
+    <w:p>
+      <w:pPr>
+        <w:rPr>
+          <w:lang w:val="en-US"/>
+        </w:rPr>
+      </w:pPr>
+      <w:r>
+        <w:rPr>
+          <w:lang w:val="en-US"/>
+        </w:rPr>
+        <w:t>1 =&gt; MEM-RD</w:t>
+      </w:r>
+    </w:p>
+    <w:p>
+      <w:pPr>
+        <w:rPr>
+          <w:lang w:val="en-US"/>
+        </w:rPr>
+      </w:pPr>
+      <w:r>
+        <w:rPr>
+          <w:lang w:val="en-US"/>
+        </w:rPr>
+        <w:t>2 =&gt; MEM-WR</w:t>
+      </w:r>
+    </w:p>
+    <w:p>
+      <w:pPr>
+        <w:rPr>
+          <w:lang w:val="en-US"/>
+        </w:rPr>
+      </w:pPr>
+      <w:r>
+        <w:rPr>
+          <w:lang w:val="en-US"/>
+        </w:rPr>
+        <w:t>3 =&gt; INSTRUCTION-RD (M1)</w:t>
+      </w:r>
+    </w:p>
+    <w:p>
+      <w:pPr>
+        <w:rPr>
+          <w:lang w:val="en-US"/>
+        </w:rPr>
+      </w:pPr>
+      <w:r>
+        <w:rPr>
+          <w:lang w:val="en-US"/>
+        </w:rPr>
+        <w:t>4 =&gt; INPUT</w:t>
+      </w:r>
+    </w:p>
+    <w:p>
+      <w:pPr>
+        <w:rPr>
+          <w:lang w:val="en-US"/>
+        </w:rPr>
+      </w:pPr>
+      <w:r>
+        <w:rPr>
+          <w:lang w:val="en-US"/>
+        </w:rPr>
+        <w:t>5 =&gt; OUTPU</w:t>
+      </w:r>
+    </w:p>
+    <w:p>
+      <w:pPr>
+        <w:rPr>
+          <w:lang w:val="en-US"/>
+        </w:rPr>
+      </w:pPr>
+      <w:r>
+        <w:rPr>
+          <w:lang w:val="en-US"/>
+        </w:rPr>
+        <w:t>6 =&gt; INTERRUPT-ACKNOWLEDGE</w:t>
+      </w:r>
+    </w:p>
+    <w:p>
+      <w:pPr>
+        <w:rPr>
+          <w:lang w:val="en-US"/>
+        </w:rPr>
+      </w:pPr>
+    </w:p>
+    <w:p>
+      <w:pPr>
+        <w:rPr>
+          <w:lang w:val="en-US"/>
+        </w:rPr>
+      </w:pPr>
+    </w:p>
+    <w:p>
+      <w:pPr>
+        <w:rPr>
+          <w:lang w:val="en-US"/>
+        </w:rPr>
+      </w:pPr>
+    </w:p>
+    <w:p>
+      <w:pPr>
+        <w:rPr>
+          <w:lang w:val="en-US"/>
+        </w:rPr>
+      </w:pPr>
+      <w:r>
+        <w:rPr>
+          <w:lang w:val="en-US"/>
+        </w:rPr>
+        <w:br w:type="page"/>
+      </w:r>
+    </w:p>
+    <w:p>
+      <w:pPr>
+        <w:rPr>
+          <w:lang w:val="en-US"/>
+        </w:rPr>
+      </w:pPr>
+    </w:p>
+    <w:p>
+      <w:pPr>
+        <w:rPr>
+          <w:lang w:val="en-US"/>
+        </w:rPr>
+      </w:pPr>
+      <w:r>
+        <w:rPr>
+          <w:noProof/>
+          <w:lang w:val="en-US"/>
+        </w:rPr>
+        <mc:AlternateContent>
+          <mc:Choice Requires="wps">
+            <w:drawing>
+              <wp:anchor distT="0" distB="0" distL="114300" distR="114300" simplePos="0" relativeHeight="251687936" behindDoc="0" locked="0" layoutInCell="1" allowOverlap="1">
+                <wp:simplePos x="0" y="0"/>
+                <wp:positionH relativeFrom="column">
+                  <wp:posOffset>1691005</wp:posOffset>
+                </wp:positionH>
+                <wp:positionV relativeFrom="paragraph">
+                  <wp:posOffset>5080</wp:posOffset>
+                </wp:positionV>
+                <wp:extent cx="495300" cy="2943225"/>
+                <wp:effectExtent l="0" t="0" r="19050" b="28575"/>
+                <wp:wrapNone/>
+                <wp:docPr id="17" name="Rectangle 17"/>
+                <wp:cNvGraphicFramePr/>
+                <a:graphic xmlns:a="http://schemas.openxmlformats.org/drawingml/2006/main">
+                  <a:graphicData uri="http://schemas.microsoft.com/office/word/2010/wordprocessingShape">
+                    <wps:wsp>
+                      <wps:cNvSpPr/>
+                      <wps:spPr>
+                        <a:xfrm>
+                          <a:off x="0" y="0"/>
+                          <a:ext cx="495300" cy="2943225"/>
+                        </a:xfrm>
+                        <a:prstGeom prst="rect">
+                          <a:avLst/>
+                        </a:prstGeom>
+                      </wps:spPr>
+                      <wps:style>
+                        <a:lnRef idx="2">
+                          <a:schemeClr val="accent1">
+                            <a:shade val="50000"/>
+                          </a:schemeClr>
+                        </a:lnRef>
+                        <a:fillRef idx="1">
+                          <a:schemeClr val="accent1"/>
+                        </a:fillRef>
+                        <a:effectRef idx="0">
+                          <a:schemeClr val="accent1"/>
+                        </a:effectRef>
+                        <a:fontRef idx="minor">
+                          <a:schemeClr val="lt1"/>
+                        </a:fontRef>
+                      </wps:style>
+                      <wps:txbx>
+                        <w:txbxContent>
+                          <w:p>
+                            <w:pPr>
+                              <w:jc w:val="center"/>
+                              <w:rPr>
+                                <w:lang w:val="en-US"/>
+                              </w:rPr>
+                            </w:pPr>
+                            <w:proofErr w:type="spellStart"/>
+                            <w:r>
+                              <w:rPr>
+                                <w:lang w:val="en-US"/>
+                              </w:rPr>
+                              <w:t>PSoC</w:t>
+                            </w:r>
+                            <w:proofErr w:type="spellEnd"/>
+                          </w:p>
+                        </w:txbxContent>
+                      </wps:txbx>
+                      <wps:bodyPr rot="0" spcFirstLastPara="0" vertOverflow="overflow" horzOverflow="overflow" vert="horz" wrap="square" lIns="91440" tIns="45720" rIns="91440" bIns="45720" numCol="1" spcCol="0" rtlCol="0" fromWordArt="0" anchor="ctr" anchorCtr="0" forceAA="0" compatLnSpc="1">
+                        <a:prstTxWarp prst="textNoShape">
+                          <a:avLst/>
+                        </a:prstTxWarp>
+                        <a:noAutofit/>
+                      </wps:bodyPr>
+                    </wps:wsp>
+                  </a:graphicData>
+                </a:graphic>
+                <wp14:sizeRelH relativeFrom="margin">
+                  <wp14:pctWidth>0</wp14:pctWidth>
+                </wp14:sizeRelH>
+                <wp14:sizeRelV relativeFrom="margin">
+                  <wp14:pctHeight>0</wp14:pctHeight>
+                </wp14:sizeRelV>
+              </wp:anchor>
+            </w:drawing>
+          </mc:Choice>
+          <mc:Fallback>
+            <w:pict>
+              <v:rect id="Rectangle 17" o:spid="_x0000_s1026" style="position:absolute;margin-left:133.15pt;margin-top:.4pt;width:39pt;height:231.75pt;z-index:251687936;visibility:visible;mso-wrap-style:square;mso-width-percent:0;mso-height-percent:0;mso-wrap-distance-left:9pt;mso-wrap-distance-top:0;mso-wrap-distance-right:9pt;mso-wrap-distance-bottom:0;mso-position-horizontal:absolute;mso-position-horizontal-relative:text;mso-position-vertical:absolute;mso-position-vertical-relative:text;mso-width-percent:0;mso-height-percent:0;mso-width-relative:margin;mso-height-relative:margin;v-text-anchor:middle" o:gfxdata="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" fillcolor="#5b9bd5 [3204]" strokecolor="#1f4d78 [1604]" strokeweight="1pt">
+                <v:textbox>
+                  <w:txbxContent>
+                    <w:p>
+                      <w:pPr>
+                        <w:jc w:val="center"/>
+                        <w:rPr>
+                          <w:lang w:val="en-US"/>
+                        </w:rPr>
+                      </w:pPr>
+                      <w:proofErr w:type="spellStart"/>
+                      <w:r>
+                        <w:rPr>
+                          <w:lang w:val="en-US"/>
+                        </w:rPr>
+                        <w:t>PSoC</w:t>
+                      </w:r>
+                      <w:proofErr w:type="spellEnd"/>
+                    </w:p>
+                  </w:txbxContent>
+                </v:textbox>
+              </v:rect>
+            </w:pict>
+          </mc:Fallback>
+        </mc:AlternateContent>
+      </w:r>
+      <w:r>
+        <w:rPr>
+          <w:noProof/>
+          <w:lang w:val="en-US"/>
+        </w:rPr>
+        <mc:AlternateContent>
+          <mc:Choice Requires="wps">
+            <w:drawing>
+              <wp:anchor distT="0" distB="0" distL="114300" distR="114300" simplePos="0" relativeHeight="251659264" behindDoc="0" locked="0" layoutInCell="1" allowOverlap="1">
+                <wp:simplePos x="0" y="0"/>
+                <wp:positionH relativeFrom="margin">
+                  <wp:align>left</wp:align>
+                </wp:positionH>
+                <wp:positionV relativeFrom="paragraph">
+                  <wp:posOffset>274320</wp:posOffset>
+                </wp:positionV>
+                <wp:extent cx="2647950" cy="4743450"/>
+                <wp:effectExtent l="0" t="0" r="19050" b="19050"/>
+                <wp:wrapNone/>
+                <wp:docPr id="1" name="Rectangle 1"/>
+                <wp:cNvGraphicFramePr/>
+                <a:graphic xmlns:a="http://schemas.openxmlformats.org/drawingml/2006/main">
+                  <a:graphicData uri="http://schemas.microsoft.com/office/word/2010/wordprocessingShape">
+                    <wps:wsp>
+                      <wps:cNvSpPr/>
+                      <wps:spPr>
+                        <a:xfrm>
+                          <a:off x="0" y="0"/>
+                          <a:ext cx="2647950" cy="4743450"/>
+                        </a:xfrm>
+                        <a:prstGeom prst="rect">
+                          <a:avLst/>
+                        </a:prstGeom>
+                      </wps:spPr>
+                      <wps:style>
+                        <a:lnRef idx="2">
+                          <a:schemeClr val="dk1"/>
+                        </a:lnRef>
+                        <a:fillRef idx="1">
+                          <a:schemeClr val="lt1"/>
+                        </a:fillRef>
+                        <a:effectRef idx="0">
+                          <a:schemeClr val="dk1"/>
+                        </a:effectRef>
+                        <a:fontRef idx="minor">
+                          <a:schemeClr val="dk1"/>
+                        </a:fontRef>
+                      </wps:style>
+                      <wps:bodyPr rot="0" spcFirstLastPara="0" vertOverflow="overflow" horzOverflow="overflow" vert="horz" wrap="square" lIns="91440" tIns="45720" rIns="91440" bIns="45720" numCol="1" spcCol="0" rtlCol="0" fromWordArt="0" anchor="ctr" anchorCtr="0" forceAA="0" compatLnSpc="1">
+                        <a:prstTxWarp prst="textNoShape">
+                          <a:avLst/>
+                        </a:prstTxWarp>
+                        <a:noAutofit/>
+                      </wps:bodyPr>
+                    </wps:wsp>
+                  </a:graphicData>
+                </a:graphic>
+                <wp14:sizeRelH relativeFrom="margin">
+                  <wp14:pctWidth>0</wp14:pctWidth>
+                </wp14:sizeRelH>
+                <wp14:sizeRelV relativeFrom="margin">
+                  <wp14:pctHeight>0</wp14:pctHeight>
+                </wp14:sizeRelV>
+              </wp:anchor>
+            </w:drawing>
+          </mc:Choice>
+          <mc:Fallback>
+            <w:pict>
+              <v:rect w14:anchorId="3DB9B6F3" id="Rectangle 1" o:spid="_x0000_s1026" style="position:absolute;margin-left:0;margin-top:21.6pt;width:208.5pt;height:373.5pt;z-index:251659264;visibility:visible;mso-wrap-style:square;mso-width-percent:0;mso-height-percent:0;mso-wrap-distance-left:9pt;mso-wrap-distance-top:0;mso-wrap-distance-right:9pt;mso-wrap-distance-bottom:0;mso-position-horizontal:left;mso-position-horizontal-relative:margin;mso-position-vertical:absolute;mso-position-vertical-relative:text;mso-width-percent:0;mso-height-percent:0;mso-width-relative:margin;mso-height-relative:margin;v-text-anchor:middle" o:gfxdata="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" fillcolor="white [3201]" strokecolor="black [3200]" strokeweight="1pt">
+                <w10:wrap anchorx="margin"/>
+              </v:rect>
+            </w:pict>
+          </mc:Fallback>
+        </mc:AlternateContent>
+      </w:r>
+      <w:r>
+        <w:rPr>
+          <w:noProof/>
+          <w:lang w:val="en-US"/>
+        </w:rPr>
+        <mc:AlternateContent>
+          <mc:Choice Requires="wps">
+            <w:drawing>
+              <wp:anchor distT="45720" distB="45720" distL="114300" distR="114300" simplePos="0" relativeHeight="251676672" behindDoc="0" locked="0" layoutInCell="1" allowOverlap="1" wp14:anchorId="765547A5" wp14:editId="40AA8418">
+                <wp:simplePos x="0" y="0"/>
+                <wp:positionH relativeFrom="column">
+                  <wp:posOffset>376555</wp:posOffset>
+                </wp:positionH>
+                <wp:positionV relativeFrom="paragraph">
+                  <wp:posOffset>283845</wp:posOffset>
+                </wp:positionV>
+                <wp:extent cx="409575" cy="266700"/>
+                <wp:effectExtent l="0" t="0" r="28575" b="19050"/>
+                <wp:wrapSquare wrapText="bothSides"/>
+                <wp:docPr id="9" name="Text Box 2"/>
+                <wp:cNvGraphicFramePr>
+                  <a:graphicFrameLocks xmlns:a="http://schemas.openxmlformats.org/drawingml/2006/main"/>
+                </wp:cNvGraphicFramePr>
+                <a:graphic xmlns:a="http://schemas.openxmlformats.org/drawingml/2006/main">
+                  <a:graphicData uri="http://schemas.microsoft.com/office/word/2010/wordprocessingShape">
+                    <wps:wsp>
+                      <wps:cNvSpPr txBox="1">
+                        <a:spLocks noChangeArrowheads="1"/>
+                      </wps:cNvSpPr>
+                      <wps:spPr bwMode="auto">
+                        <a:xfrm>
+                          <a:off x="0" y="0"/>
+                          <a:ext cx="409575" cy="266700"/>
+                        </a:xfrm>
+                        <a:prstGeom prst="rect">
+                          <a:avLst/>
+                        </a:prstGeom>
+                        <a:solidFill>
+                          <a:srgbClr val="FFFFFF"/>
+                        </a:solidFill>
+                        <a:ln w="9525">
+                          <a:solidFill>
+                            <a:srgbClr val="000000"/>
+                          </a:solidFill>
+                          <a:miter lim="800000"/>
+                          <a:headEnd/>
+                          <a:tailEnd/>
+                        </a:ln>
+                      </wps:spPr>
+                      <wps:txbx>
+                        <w:txbxContent>
+                          <w:p>
+                            <w:pPr>
+                              <w:rPr>
+                                <w:lang w:val="en-US"/>
+                              </w:rPr>
+                            </w:pPr>
+                            <w:r>
+                              <w:rPr>
+                                <w:lang w:val="en-US"/>
+                              </w:rPr>
+                              <w:t>RST</w:t>
+                            </w:r>
+                          </w:p>
+                        </w:txbxContent>
+                      </wps:txbx>
+                      <wps:bodyPr rot="0" vert="horz" wrap="square" lIns="91440" tIns="45720" rIns="91440" bIns="45720" anchor="t" anchorCtr="0">
+                        <a:noAutofit/>
+                      </wps:bodyPr>
+                    </wps:wsp>
+                  </a:graphicData>
+                </a:graphic>
+                <wp14:sizeRelH relativeFrom="margin">
+                  <wp14:pctWidth>0</wp14:pctWidth>
+                </wp14:sizeRelH>
+                <wp14:sizeRelV relativeFrom="margin">
+                  <wp14:pctHeight>0</wp14:pctHeight>
+                </wp14:sizeRelV>
+              </wp:anchor>
+            </w:drawing>
+          </mc:Choice>
+          <mc:Fallback>
+            <w:pict>
+              <v:shapetype w14:anchorId="765547A5" id="_x0000_t202" coordsize="21600,21600" o:spt="202" path="m,l,21600r21600,l21600,xe">
+                <v:stroke joinstyle="miter"/>
+                <v:path gradientshapeok="t" o:connecttype="rect"/>
+              </v:shapetype>
+              <v:shape id="Text Box 2" o:spid="_x0000_s1027" type="#_x0000_t202" style="position:absolute;margin-left:29.65pt;margin-top:22.35pt;width:32.25pt;height:21pt;z-index:251676672;visibility:visible;mso-wrap-style:square;mso-width-percent:0;mso-height-percent:0;mso-wrap-distance-left:9pt;mso-wrap-distance-top:3.6pt;mso-wrap-distance-right:9pt;mso-wrap-distance-bottom:3.6pt;mso-position-horizontal:absolute;mso-position-horizontal-relative:text;mso-position-vertical:absolute;mso-position-vertical-relative:text;mso-width-percent:0;mso-height-percent:0;mso-width-relative:margin;mso-height-relative:margin;v-text-anchor:top" o:gfxdata="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">
+                <v:textbox>
+                  <w:txbxContent>
+                    <w:p>
+                      <w:pPr>
+                        <w:rPr>
+                          <w:lang w:val="en-US"/>
+                        </w:rPr>
+                      </w:pPr>
+                      <w:r>
+                        <w:rPr>
+                          <w:lang w:val="en-US"/>
+                        </w:rPr>
+                        <w:t>RST</w:t>
+                      </w:r>
+                    </w:p>
+                  </w:txbxContent>
+                </v:textbox>
+                <w10:wrap type="square"/>
+              </v:shape>
+            </w:pict>
+          </mc:Fallback>
+        </mc:AlternateContent>
+      </w:r>
+    </w:p>
+    <w:p>
+      <w:pPr>
+        <w:rPr>
+          <w:lang w:val="en-US"/>
+        </w:rPr>
+      </w:pPr>
+      <w:r>
+        <w:rPr>
+          <w:noProof/>
+          <w:lang w:val="en-US"/>
+        </w:rPr>
+        <mc:AlternateContent>
+          <mc:Choice Requires="wps">
+            <w:drawing>
+              <wp:anchor distT="45720" distB="45720" distL="114300" distR="114300" simplePos="0" relativeHeight="251682816" behindDoc="0" locked="0" layoutInCell="1" allowOverlap="1" wp14:anchorId="130F6CDD" wp14:editId="51D0236A">
+                <wp:simplePos x="0" y="0"/>
+                <wp:positionH relativeFrom="column">
+                  <wp:posOffset>1157605</wp:posOffset>
+                </wp:positionH>
+                <wp:positionV relativeFrom="paragraph">
+                  <wp:posOffset>521970</wp:posOffset>
+                </wp:positionV>
+                <wp:extent cx="409575" cy="266700"/>
+                <wp:effectExtent l="0" t="0" r="28575" b="19050"/>
+                <wp:wrapSquare wrapText="bothSides"/>
+                <wp:docPr id="14" name="Text Box 2"/>
+                <wp:cNvGraphicFramePr>
+                  <a:graphicFrameLocks xmlns:a="http://schemas.openxmlformats.org/drawingml/2006/main"/>
+                </wp:cNvGraphicFramePr>
+                <a:graphic xmlns:a="http://schemas.openxmlformats.org/drawingml/2006/main">
+                  <a:graphicData uri="http://schemas.microsoft.com/office/word/2010/wordprocessingShape">
+                    <wps:wsp>
+                      <wps:cNvSpPr txBox="1">
+                        <a:spLocks noChangeArrowheads="1"/>
+                      </wps:cNvSpPr>
+                      <wps:spPr bwMode="auto">
+                        <a:xfrm>
+                          <a:off x="0" y="0"/>
+                          <a:ext cx="409575" cy="266700"/>
+                        </a:xfrm>
+                        <a:prstGeom prst="rect">
+                          <a:avLst/>
+                        </a:prstGeom>
+                        <a:solidFill>
+                          <a:srgbClr val="FFFFFF"/>
+                        </a:solidFill>
+                        <a:ln w="9525">
+                          <a:solidFill>
+                            <a:srgbClr val="000000"/>
+                          </a:solidFill>
+                          <a:miter lim="800000"/>
+                          <a:headEnd/>
+                          <a:tailEnd/>
+                        </a:ln>
+                      </wps:spPr>
+                      <wps:txbx>
+                        <w:txbxContent>
+                          <w:p>
+                            <w:pPr>
+                              <w:rPr>
+                                <w:lang w:val="en-US"/>
+                              </w:rPr>
+                            </w:pPr>
+                            <w:r>
+                              <w:rPr>
+                                <w:lang w:val="en-US"/>
+                              </w:rPr>
+                              <w:t>+</w:t>
+                            </w:r>
+                            <w:r>
+                              <w:rPr>
+                                <w:lang w:val="en-US"/>
+                              </w:rPr>
+                              <w:t xml:space="preserve">   </w:t>
+                            </w:r>
+                            <w:r>
+                              <w:rPr>
+                                <w:lang w:val="en-US"/>
+                              </w:rPr>
+                              <w:t>-</w:t>
+                            </w:r>
+                          </w:p>
+                        </w:txbxContent>
+                      </wps:txbx>
+                      <wps:bodyPr rot="0" vert="horz" wrap="square" lIns="91440" tIns="45720" rIns="91440" bIns="45720" anchor="t" anchorCtr="0">
+                        <a:noAutofit/>
+                      </wps:bodyPr>
+                    </wps:wsp>
+                  </a:graphicData>
+                </a:graphic>
+                <wp14:sizeRelH relativeFrom="margin">
+                  <wp14:pctWidth>0</wp14:pctWidth>
+                </wp14:sizeRelH>
+                <wp14:sizeRelV relativeFrom="margin">
+                  <wp14:pctHeight>0</wp14:pctHeight>
+                </wp14:sizeRelV>
+              </wp:anchor>
+            </w:drawing>
+          </mc:Choice>
+          <mc:Fallback>
+            <w:pict>
+              <v:shape w14:anchorId="130F6CDD" id="_x0000_s1028" type="#_x0000_t202" style="position:absolute;margin-left:91.15pt;margin-top:41.1pt;width:32.25pt;height:21pt;z-index:251682816;visibility:visible;mso-wrap-style:square;mso-width-percent:0;mso-height-percent:0;mso-wrap-distance-left:9pt;mso-wrap-distance-top:3.6pt;mso-wrap-distance-right:9pt;mso-wrap-distance-bottom:3.6pt;mso-position-horizontal:absolute;mso-position-horizontal-relative:text;mso-position-vertical:absolute;mso-position-vertical-relative:text;mso-width-percent:0;mso-height-percent:0;mso-width-relative:margin;mso-height-relative:margin;v-text-anchor:top" o:gfxdata="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">
+                <v:textbox>
+                  <w:txbxContent>
+                    <w:p>
+                      <w:pPr>
+                        <w:rPr>
+                          <w:lang w:val="en-US"/>
+                        </w:rPr>
+                      </w:pPr>
+                      <w:r>
+                        <w:rPr>
+                          <w:lang w:val="en-US"/>
+                        </w:rPr>
+                        <w:t>+</w:t>
+                      </w:r>
+                      <w:r>
+                        <w:rPr>
+                          <w:lang w:val="en-US"/>
+                        </w:rPr>
+                        <w:t xml:space="preserve">   </w:t>
+                      </w:r>
+                      <w:r>
+                        <w:rPr>
+                          <w:lang w:val="en-US"/>
+                        </w:rPr>
+                        <w:t>-</w:t>
+                      </w:r>
+                    </w:p>
+                  </w:txbxContent>
+                </v:textbox>
+                <w10:wrap type="square"/>
+              </v:shape>
+            </w:pict>
+          </mc:Fallback>
+        </mc:AlternateContent>
+      </w:r>
+      <w:r>
+        <w:rPr>
+          <w:noProof/>
+          <w:lang w:val="en-US"/>
+        </w:rPr>
+        <mc:AlternateContent>
+          <mc:Choice Requires="wps">
+            <w:drawing>
+              <wp:anchor distT="45720" distB="45720" distL="114300" distR="114300" simplePos="0" relativeHeight="251686912" behindDoc="0" locked="0" layoutInCell="1" allowOverlap="1" wp14:anchorId="1446BCC3" wp14:editId="78C44533">
+                <wp:simplePos x="0" y="0"/>
+                <wp:positionH relativeFrom="column">
+                  <wp:posOffset>24130</wp:posOffset>
+                </wp:positionH>
+                <wp:positionV relativeFrom="paragraph">
+                  <wp:posOffset>2484755</wp:posOffset>
+                </wp:positionV>
+                <wp:extent cx="285750" cy="1228725"/>
+                <wp:effectExtent l="0" t="0" r="19050" b="28575"/>
+                <wp:wrapSquare wrapText="bothSides"/>
+                <wp:docPr id="16" name="Text Box 2"/>
+                <wp:cNvGraphicFramePr>
+                  <a:graphicFrameLocks xmlns:a="http://schemas.openxmlformats.org/drawingml/2006/main"/>
+                </wp:cNvGraphicFramePr>
+                <a:graphic xmlns:a="http://schemas.openxmlformats.org/drawingml/2006/main">
+                  <a:graphicData uri="http://schemas.microsoft.com/office/word/2010/wordprocessingShape">
+                    <wps:wsp>
+                      <wps:cNvSpPr txBox="1">
+                        <a:spLocks noChangeArrowheads="1"/>
+                      </wps:cNvSpPr>
+                      <wps:spPr bwMode="auto">
+                        <a:xfrm>
+                          <a:off x="0" y="0"/>
+                          <a:ext cx="285750" cy="1228725"/>
+                        </a:xfrm>
+                        <a:prstGeom prst="rect">
+                          <a:avLst/>
+                        </a:prstGeom>
+                        <a:solidFill>
+                          <a:srgbClr val="FFFFFF"/>
+                        </a:solidFill>
+                        <a:ln w="9525">
+                          <a:solidFill>
+                            <a:srgbClr val="000000"/>
+                          </a:solidFill>
+                          <a:miter lim="800000"/>
+                          <a:headEnd/>
+                          <a:tailEnd/>
+                        </a:ln>
+                      </wps:spPr>
+                      <wps:txbx>
+                        <w:txbxContent>
+                          <w:p>
+                            <w:pPr>
+                              <w:rPr>
+                                <w:lang w:val="en-US"/>
+                              </w:rPr>
+                            </w:pPr>
+                            <w:r>
+                              <w:rPr>
+                                <w:lang w:val="en-US"/>
+                              </w:rPr>
+                              <w:t>123456</w:t>
+                            </w:r>
+                          </w:p>
+                        </w:txbxContent>
+                      </wps:txbx>
+                      <wps:bodyPr rot="0" vert="horz" wrap="square" lIns="91440" tIns="45720" rIns="91440" bIns="45720" anchor="t" anchorCtr="0">
+                        <a:noAutofit/>
+                      </wps:bodyPr>
+                    </wps:wsp>
+                  </a:graphicData>
+                </a:graphic>
+                <wp14:sizeRelH relativeFrom="margin">
+                  <wp14:pctWidth>0</wp14:pctWidth>
+                </wp14:sizeRelH>
+                <wp14:sizeRelV relativeFrom="margin">
+                  <wp14:pctHeight>0</wp14:pctHeight>
+                </wp14:sizeRelV>
+              </wp:anchor>
+            </w:drawing>
+          </mc:Choice>
+          <mc:Fallback>
+            <w:pict>
+              <v:shape w14:anchorId="1446BCC3" id="_x0000_s1029" type="#_x0000_t202" style="position:absolute;margin-left:1.9pt;margin-top:195.65pt;width:22.5pt;height:96.75pt;z-index:251686912;visibility:visible;mso-wrap-style:square;mso-width-percent:0;mso-height-percent:0;mso-wrap-distance-left:9pt;mso-wrap-distance-top:3.6pt;mso-wrap-distance-right:9pt;mso-wrap-distance-bottom:3.6pt;mso-position-horizontal:absolute;mso-position-horizontal-relative:text;mso-position-vertical:absolute;mso-position-vertical-relative:text;mso-width-percent:0;mso-height-percent:0;mso-width-relative:margin;mso-height-relative:margin;v-text-anchor:top" o:gfxdata="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">
+                <v:textbox>
+                  <w:txbxContent>
+                    <w:p>
+                      <w:pPr>
+                        <w:rPr>
+                          <w:lang w:val="en-US"/>
+                        </w:rPr>
+                      </w:pPr>
+                      <w:r>
+                        <w:rPr>
+                          <w:lang w:val="en-US"/>
+                        </w:rPr>
+                        <w:t>123456</w:t>
+                      </w:r>
+                    </w:p>
+                  </w:txbxContent>
+                </v:textbox>
+                <w10:wrap type="square"/>
+              </v:shape>
+            </w:pict>
+          </mc:Fallback>
+        </mc:AlternateContent>
+      </w:r>
+      <w:r>
+        <w:rPr>
+          <w:noProof/>
+          <w:lang w:val="en-US"/>
+        </w:rPr>
+        <mc:AlternateContent>
+          <mc:Choice Requires="wps">
+            <w:drawing>
+              <wp:anchor distT="45720" distB="45720" distL="114300" distR="114300" simplePos="0" relativeHeight="251684864" behindDoc="0" locked="0" layoutInCell="1" allowOverlap="1" wp14:anchorId="666E1E67" wp14:editId="299154B9">
+                <wp:simplePos x="0" y="0"/>
+                <wp:positionH relativeFrom="column">
+                  <wp:posOffset>919480</wp:posOffset>
+                </wp:positionH>
+                <wp:positionV relativeFrom="paragraph">
+                  <wp:posOffset>26670</wp:posOffset>
+                </wp:positionV>
+                <wp:extent cx="638175" cy="266700"/>
+                <wp:effectExtent l="0" t="0" r="28575" b="19050"/>
+                <wp:wrapSquare wrapText="bothSides"/>
+                <wp:docPr id="15" name="Text Box 2"/>
+                <wp:cNvGraphicFramePr>
+                  <a:graphicFrameLocks xmlns:a="http://schemas.openxmlformats.org/drawingml/2006/main"/>
+                </wp:cNvGraphicFramePr>
+                <a:graphic xmlns:a="http://schemas.openxmlformats.org/drawingml/2006/main">
+                  <a:graphicData uri="http://schemas.microsoft.com/office/word/2010/wordprocessingShape">
+                    <wps:wsp>
+                      <wps:cNvSpPr txBox="1">
+                        <a:spLocks noChangeArrowheads="1"/>
+                      </wps:cNvSpPr>
+                      <wps:spPr bwMode="auto">
+                        <a:xfrm>
+                          <a:off x="0" y="0"/>
+                          <a:ext cx="638175" cy="266700"/>
+                        </a:xfrm>
+                        <a:prstGeom prst="rect">
+                          <a:avLst/>
+                        </a:prstGeom>
+                        <a:solidFill>
+                          <a:srgbClr val="FFFFFF"/>
+                        </a:solidFill>
+                        <a:ln w="9525">
+                          <a:solidFill>
+                            <a:srgbClr val="000000"/>
+                          </a:solidFill>
+                          <a:miter lim="800000"/>
+                          <a:headEnd/>
+                          <a:tailEnd/>
+                        </a:ln>
+                      </wps:spPr>
+                      <wps:txbx>
+                        <w:txbxContent>
+                          <w:p>
+                            <w:pPr>
+                              <w:rPr>
+                                <w:lang w:val="en-US"/>
+                              </w:rPr>
+                            </w:pPr>
+                            <w:r>
+                              <w:rPr>
+                                <w:lang w:val="en-US"/>
+                              </w:rPr>
+                              <w:t>-  Tx  Rx</w:t>
+                            </w:r>
+                          </w:p>
+                        </w:txbxContent>
+                      </wps:txbx>
+                      <wps:bodyPr rot="0" vert="horz" wrap="square" lIns="91440" tIns="45720" rIns="91440" bIns="45720" anchor="t" anchorCtr="0">
+                        <a:noAutofit/>
+                      </wps:bodyPr>
+                    </wps:wsp>
+                  </a:graphicData>
+                </a:graphic>
+                <wp14:sizeRelH relativeFrom="margin">
+                  <wp14:pctWidth>0</wp14:pctWidth>
+                </wp14:sizeRelH>
+                <wp14:sizeRelV relativeFrom="margin">
+                  <wp14:pctHeight>0</wp14:pctHeight>
+                </wp14:sizeRelV>
+              </wp:anchor>
+            </w:drawing>
+          </mc:Choice>
+          <mc:Fallback>
+            <w:pict>
+              <v:shape w14:anchorId="666E1E67" id="_x0000_s1030" type="#_x0000_t202" style="position:absolute;margin-left:72.4pt;margin-top:2.1pt;width:50.25pt;height:21pt;z-index:251684864;visibility:visible;mso-wrap-style:square;mso-width-percent:0;mso-height-percent:0;mso-wrap-distance-left:9pt;mso-wrap-distance-top:3.6pt;mso-wrap-distance-right:9pt;mso-wrap-distance-bottom:3.6pt;mso-position-horizontal:absolute;mso-position-horizontal-relative:text;mso-position-vertical:absolute;mso-position-vertical-relative:text;mso-width-percent:0;mso-height-percent:0;mso-width-relative:margin;mso-height-relative:margin;v-text-anchor:top" o:gfxdata="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">
+                <v:textbox>
+                  <w:txbxContent>
+                    <w:p>
+                      <w:pPr>
+                        <w:rPr>
+                          <w:lang w:val="en-US"/>
+                        </w:rPr>
+                      </w:pPr>
+                      <w:r>
+                        <w:rPr>
+                          <w:lang w:val="en-US"/>
+                        </w:rPr>
+                        <w:t>-  Tx  Rx</w:t>
+                      </w:r>
+                    </w:p>
+                  </w:txbxContent>
+                </v:textbox>
+                <w10:wrap type="square"/>
+              </v:shape>
+            </w:pict>
+          </mc:Fallback>
+        </mc:AlternateContent>
+      </w:r>
+      <w:r>
+        <w:rPr>
+          <w:noProof/>
+          <w:lang w:val="en-US"/>
+        </w:rPr>
+        <mc:AlternateContent>
+          <mc:Choice Requires="wps">
+            <w:drawing>
+              <wp:anchor distT="45720" distB="45720" distL="114300" distR="114300" simplePos="0" relativeHeight="251680768" behindDoc="0" locked="0" layoutInCell="1" allowOverlap="1" wp14:anchorId="0F23B49D" wp14:editId="67D4A94C">
+                <wp:simplePos x="0" y="0"/>
+                <wp:positionH relativeFrom="column">
+                  <wp:posOffset>2281555</wp:posOffset>
+                </wp:positionH>
+                <wp:positionV relativeFrom="paragraph">
+                  <wp:posOffset>2474595</wp:posOffset>
+                </wp:positionV>
+                <wp:extent cx="247650" cy="428625"/>
+                <wp:effectExtent l="0" t="0" r="19050" b="28575"/>
+                <wp:wrapSquare wrapText="bothSides"/>
+                <wp:docPr id="13" name="Text Box 2"/>
+                <wp:cNvGraphicFramePr>
+                  <a:graphicFrameLocks xmlns:a="http://schemas.openxmlformats.org/drawingml/2006/main"/>
+                </wp:cNvGraphicFramePr>
+                <a:graphic xmlns:a="http://schemas.openxmlformats.org/drawingml/2006/main">
+                  <a:graphicData uri="http://schemas.microsoft.com/office/word/2010/wordprocessingShape">
+                    <wps:wsp>
+                      <wps:cNvSpPr txBox="1">
+                        <a:spLocks noChangeArrowheads="1"/>
+                      </wps:cNvSpPr>
+                      <wps:spPr bwMode="auto">
+                        <a:xfrm>
+                          <a:off x="0" y="0"/>
+                          <a:ext cx="247650" cy="428625"/>
+                        </a:xfrm>
+                        <a:prstGeom prst="rect">
+                          <a:avLst/>
+                        </a:prstGeom>
+                        <a:solidFill>
+                          <a:srgbClr val="FFFFFF"/>
+                        </a:solidFill>
+                        <a:ln w="9525">
+                          <a:solidFill>
+                            <a:srgbClr val="000000"/>
+                          </a:solidFill>
+                          <a:miter lim="800000"/>
+                          <a:headEnd/>
+                          <a:tailEnd/>
+                        </a:ln>
+                      </wps:spPr>
+                      <wps:txbx>
+                        <w:txbxContent>
+                          <w:p>
+                            <w:pPr>
+                              <w:rPr>
+                                <w:lang w:val="en-US"/>
+                              </w:rPr>
+                            </w:pPr>
+                            <w:r>
+                              <w:rPr>
+                                <w:lang w:val="en-US"/>
+                              </w:rPr>
+                              <w:t>-+</w:t>
+                            </w:r>
+                          </w:p>
+                        </w:txbxContent>
+                      </wps:txbx>
+                      <wps:bodyPr rot="0" vert="horz" wrap="square" lIns="91440" tIns="45720" rIns="91440" bIns="45720" anchor="t" anchorCtr="0">
+                        <a:noAutofit/>
+                      </wps:bodyPr>
+                    </wps:wsp>
+                  </a:graphicData>
+                </a:graphic>
+                <wp14:sizeRelH relativeFrom="margin">
+                  <wp14:pctWidth>0</wp14:pctWidth>
+                </wp14:sizeRelH>
+                <wp14:sizeRelV relativeFrom="margin">
+                  <wp14:pctHeight>0</wp14:pctHeight>
+                </wp14:sizeRelV>
+              </wp:anchor>
+            </w:drawing>
+          </mc:Choice>
+          <mc:Fallback>
+            <w:pict>
+              <v:shape w14:anchorId="0F23B49D" id="_x0000_s1031" type="#_x0000_t202" style="position:absolute;margin-left:179.65pt;margin-top:194.85pt;width:19.5pt;height:33.75pt;z-index:251680768;visibility:visible;mso-wrap-style:square;mso-width-percent:0;mso-height-percent:0;mso-wrap-distance-left:9pt;mso-wrap-distance-top:3.6pt;mso-wrap-distance-right:9pt;mso-wrap-distance-bottom:3.6pt;mso-position-horizontal:absolute;mso-position-horizontal-relative:text;mso-position-vertical:absolute;mso-position-vertical-relative:text;mso-width-percent:0;mso-height-percent:0;mso-width-relative:margin;mso-height-relative:margin;v-text-anchor:top" o:gfxdata="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">
+                <v:textbox>
+                  <w:txbxContent>
+                    <w:p>
+                      <w:pPr>
+                        <w:rPr>
+                          <w:lang w:val="en-US"/>
+                        </w:rPr>
+                      </w:pPr>
+                      <w:r>
+                        <w:rPr>
+                          <w:lang w:val="en-US"/>
+                        </w:rPr>
+                        <w:t>-+</w:t>
+                      </w:r>
+                    </w:p>
+                  </w:txbxContent>
+                </v:textbox>
+                <w10:wrap type="square"/>
+              </v:shape>
+            </w:pict>
+          </mc:Fallback>
+        </mc:AlternateContent>
+      </w:r>
+      <w:r>
+        <w:rPr>
+          <w:noProof/>
+          <w:lang w:val="en-US"/>
+        </w:rPr>
+        <mc:AlternateContent>
+          <mc:Choice Requires="wps">
+            <w:drawing>
+              <wp:anchor distT="0" distB="0" distL="114300" distR="114300" simplePos="0" relativeHeight="251678720" behindDoc="0" locked="0" layoutInCell="1" allowOverlap="1" wp14:anchorId="20E8C5D6" wp14:editId="1CFA5758">
+                <wp:simplePos x="0" y="0"/>
+                <wp:positionH relativeFrom="column">
+                  <wp:posOffset>519430</wp:posOffset>
+                </wp:positionH>
+                <wp:positionV relativeFrom="paragraph">
+                  <wp:posOffset>3293745</wp:posOffset>
+                </wp:positionV>
+                <wp:extent cx="1737995" cy="228600"/>
+                <wp:effectExtent l="0" t="0" r="14605" b="19050"/>
+                <wp:wrapNone/>
+                <wp:docPr id="11" name="Rectangle 11"/>
+                <wp:cNvGraphicFramePr/>
+                <a:graphic xmlns:a="http://schemas.openxmlformats.org/drawingml/2006/main">
+                  <a:graphicData uri="http://schemas.microsoft.com/office/word/2010/wordprocessingShape">
+                    <wps:wsp>
+                      <wps:cNvSpPr/>
+                      <wps:spPr>
+                        <a:xfrm>
+                          <a:off x="0" y="0"/>
+                          <a:ext cx="1737995" cy="228600"/>
+                        </a:xfrm>
+                        <a:prstGeom prst="rect">
+                          <a:avLst/>
+                        </a:prstGeom>
+                      </wps:spPr>
+                      <wps:style>
+                        <a:lnRef idx="2">
+                          <a:schemeClr val="accent1">
+                            <a:shade val="50000"/>
+                          </a:schemeClr>
+                        </a:lnRef>
+                        <a:fillRef idx="1">
+                          <a:schemeClr val="accent1"/>
+                        </a:fillRef>
+                        <a:effectRef idx="0">
+                          <a:schemeClr val="accent1"/>
+                        </a:effectRef>
+                        <a:fontRef idx="minor">
+                          <a:schemeClr val="lt1"/>
+                        </a:fontRef>
+                      </wps:style>
+                      <wps:txbx>
+                        <w:txbxContent>
+                          <w:p>
+                            <w:pPr>
+                              <w:jc w:val="center"/>
+                              <w:rPr>
+                                <w:lang w:val="en-US"/>
+                              </w:rPr>
+                            </w:pPr>
+                            <w:r>
+                              <w:rPr>
+                                <w:lang w:val="en-US"/>
+                              </w:rPr>
+                              <w:t>HDR B</w:t>
+                            </w:r>
+                          </w:p>
+                        </w:txbxContent>
+                      </wps:txbx>
+                      <wps:bodyPr rot="0" spcFirstLastPara="0" vertOverflow="overflow" horzOverflow="overflow" vert="horz" wrap="square" lIns="91440" tIns="45720" rIns="91440" bIns="45720" numCol="1" spcCol="0" rtlCol="0" fromWordArt="0" anchor="ctr" anchorCtr="0" forceAA="0" compatLnSpc="1">
+                        <a:prstTxWarp prst="textNoShape">
+                          <a:avLst/>
+                        </a:prstTxWarp>
+                        <a:noAutofit/>
+                      </wps:bodyPr>
+                    </wps:wsp>
+                  </a:graphicData>
+                </a:graphic>
+                <wp14:sizeRelH relativeFrom="margin">
+                  <wp14:pctWidth>0</wp14:pctWidth>
+                </wp14:sizeRelH>
+                <wp14:sizeRelV relativeFrom="margin">
+                  <wp14:pctHeight>0</wp14:pctHeight>
+                </wp14:sizeRelV>
+              </wp:anchor>
+            </w:drawing>
+          </mc:Choice>
+          <mc:Fallback>
+            <w:pict>
+              <v:rect w14:anchorId="20E8C5D6" id="Rectangle 11" o:spid="_x0000_s1032" style="position:absolute;margin-left:40.9pt;margin-top:259.35pt;width:136.85pt;height:18pt;z-index:251678720;visibility:visible;mso-wrap-style:square;mso-width-percent:0;mso-height-percent:0;mso-wrap-distance-left:9pt;mso-wrap-distance-top:0;mso-wrap-distance-right:9pt;mso-wrap-distance-bottom:0;mso-position-horizontal:absolute;mso-position-horizontal-relative:text;mso-position-vertical:absolute;mso-position-vertical-relative:text;mso-width-percent:0;mso-height-percent:0;mso-width-relative:margin;mso-height-relative:margin;v-text-anchor:middle" o:gfxdata="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" fillcolor="#5b9bd5 [3204]" strokecolor="#1f4d78 [1604]" strokeweight="1pt">
+                <v:textbox>
+                  <w:txbxContent>
+                    <w:p>
+                      <w:pPr>
+                        <w:jc w:val="center"/>
+                        <w:rPr>
+                          <w:lang w:val="en-US"/>
+                        </w:rPr>
+                      </w:pPr>
+                      <w:r>
+                        <w:rPr>
+                          <w:lang w:val="en-US"/>
+                        </w:rPr>
+                        <w:t xml:space="preserve">HDR </w:t>
+                      </w:r>
+                      <w:r>
+                        <w:rPr>
+                          <w:lang w:val="en-US"/>
+                        </w:rPr>
+                        <w:t>B</w:t>
+                      </w:r>
+                    </w:p>
+                  </w:txbxContent>
+                </v:textbox>
+              </v:rect>
+            </w:pict>
+          </mc:Fallback>
+        </mc:AlternateContent>
+      </w:r>
+      <w:r>
+        <w:rPr>
+          <w:noProof/>
+          <w:lang w:val="en-US"/>
+        </w:rPr>
+        <mc:AlternateContent>
+          <mc:Choice Requires="wps">
+            <w:drawing>
+              <wp:anchor distT="0" distB="0" distL="114300" distR="114300" simplePos="0" relativeHeight="251664384" behindDoc="0" locked="0" layoutInCell="1" allowOverlap="1" wp14:anchorId="47123092" wp14:editId="1FDE3A04">
+                <wp:simplePos x="0" y="0"/>
+                <wp:positionH relativeFrom="column">
+                  <wp:posOffset>509905</wp:posOffset>
+                </wp:positionH>
+                <wp:positionV relativeFrom="paragraph">
+                  <wp:posOffset>2855595</wp:posOffset>
+                </wp:positionV>
+                <wp:extent cx="1737995" cy="228600"/>
+                <wp:effectExtent l="0" t="0" r="14605" b="19050"/>
+                <wp:wrapNone/>
+                <wp:docPr id="4" name="Rectangle 4"/>
+                <wp:cNvGraphicFramePr/>
+                <a:graphic xmlns:a="http://schemas.openxmlformats.org/drawingml/2006/main">
+                  <a:graphicData uri="http://schemas.microsoft.com/office/word/2010/wordprocessingShape">
+                    <wps:wsp>
+                      <wps:cNvSpPr/>
+                      <wps:spPr>
+                        <a:xfrm>
+                          <a:off x="0" y="0"/>
+                          <a:ext cx="1737995" cy="228600"/>
+                        </a:xfrm>
+                        <a:prstGeom prst="rect">
+                          <a:avLst/>
+                        </a:prstGeom>
+                      </wps:spPr>
+                      <wps:style>
+                        <a:lnRef idx="2">
+                          <a:schemeClr val="accent1">
+                            <a:shade val="50000"/>
+                          </a:schemeClr>
+                        </a:lnRef>
+                        <a:fillRef idx="1">
+                          <a:schemeClr val="accent1"/>
+                        </a:fillRef>
+                        <a:effectRef idx="0">
+                          <a:schemeClr val="accent1"/>
+                        </a:effectRef>
+                        <a:fontRef idx="minor">
+                          <a:schemeClr val="lt1"/>
+                        </a:fontRef>
+                      </wps:style>
+                      <wps:txbx>
+                        <w:txbxContent>
+                          <w:p>
+                            <w:pPr>
+                              <w:jc w:val="center"/>
+                              <w:rPr>
+                                <w:lang w:val="en-US"/>
+                              </w:rPr>
+                            </w:pPr>
+                            <w:r>
+                              <w:rPr>
+                                <w:lang w:val="en-US"/>
+                              </w:rPr>
+                              <w:t>HDR A</w:t>
+                            </w:r>
+                          </w:p>
+                        </w:txbxContent>
+                      </wps:txbx>
+                      <wps:bodyPr rot="0" spcFirstLastPara="0" vertOverflow="overflow" horzOverflow="overflow" vert="horz" wrap="square" lIns="91440" tIns="45720" rIns="91440" bIns="45720" numCol="1" spcCol="0" rtlCol="0" fromWordArt="0" anchor="ctr" anchorCtr="0" forceAA="0" compatLnSpc="1">
+                        <a:prstTxWarp prst="textNoShape">
+                          <a:avLst/>
+                        </a:prstTxWarp>
+                        <a:noAutofit/>
+                      </wps:bodyPr>
+                    </wps:wsp>
+                  </a:graphicData>
+                </a:graphic>
+                <wp14:sizeRelH relativeFrom="margin">
+                  <wp14:pctWidth>0</wp14:pctWidth>
+                </wp14:sizeRelH>
+                <wp14:sizeRelV relativeFrom="margin">
+                  <wp14:pctHeight>0</wp14:pctHeight>
+                </wp14:sizeRelV>
+              </wp:anchor>
+            </w:drawing>
+          </mc:Choice>
+          <mc:Fallback>
+            <w:pict>
+              <v:rect w14:anchorId="47123092" id="Rectangle 4" o:spid="_x0000_s1033" style="position:absolute;margin-left:40.15pt;margin-top:224.85pt;width:136.85pt;height:18pt;z-index:251664384;visibility:visible;mso-wrap-style:square;mso-width-percent:0;mso-height-percent:0;mso-wrap-distance-left:9pt;mso-wrap-distance-top:0;mso-wrap-distance-right:9pt;mso-wrap-distance-bottom:0;mso-position-horizontal:absolute;mso-position-horizontal-relative:text;mso-position-vertical:absolute;mso-position-vertical-relative:text;mso-width-percent:0;mso-height-percent:0;mso-width-relative:margin;mso-height-relative:margin;v-text-anchor:middle" o:gfxdata="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" fillcolor="#5b9bd5 [3204]" strokecolor="#1f4d78 [1604]" strokeweight="1pt">
+                <v:textbox>
+                  <w:txbxContent>
+                    <w:p>
+                      <w:pPr>
+                        <w:jc w:val="center"/>
+                        <w:rPr>
+                          <w:lang w:val="en-US"/>
+                        </w:rPr>
+                      </w:pPr>
+                      <w:r>
+                        <w:rPr>
+                          <w:lang w:val="en-US"/>
+                        </w:rPr>
+                        <w:t>HDR A</w:t>
+                      </w:r>
+                    </w:p>
+                  </w:txbxContent>
+                </v:textbox>
+              </v:rect>
+            </w:pict>
+          </mc:Fallback>
+        </mc:AlternateContent>
+      </w:r>
+      <w:r>
+        <w:rPr>
+          <w:noProof/>
+          <w:lang w:val="en-US"/>
+        </w:rPr>
+        <mc:AlternateContent>
+          <mc:Choice Requires="wps">
+            <w:drawing>
+              <wp:anchor distT="0" distB="0" distL="114300" distR="114300" simplePos="0" relativeHeight="251662336" behindDoc="0" locked="0" layoutInCell="1" allowOverlap="1" wp14:anchorId="47123092" wp14:editId="1FDE3A04">
+                <wp:simplePos x="0" y="0"/>
+                <wp:positionH relativeFrom="column">
+                  <wp:posOffset>2281555</wp:posOffset>
+                </wp:positionH>
+                <wp:positionV relativeFrom="paragraph">
+                  <wp:posOffset>674370</wp:posOffset>
+                </wp:positionV>
+                <wp:extent cx="209550" cy="1762125"/>
+                <wp:effectExtent l="0" t="0" r="19050" b="28575"/>
+                <wp:wrapNone/>
+                <wp:docPr id="3" name="Rectangle 3"/>
+                <wp:cNvGraphicFramePr/>
+                <a:graphic xmlns:a="http://schemas.openxmlformats.org/drawingml/2006/main">
+                  <a:graphicData uri="http://schemas.microsoft.com/office/word/2010/wordprocessingShape">
+                    <wps:wsp>
+                      <wps:cNvSpPr/>
+                      <wps:spPr>
+                        <a:xfrm>
+                          <a:off x="0" y="0"/>
+                          <a:ext cx="209550" cy="1762125"/>
+                        </a:xfrm>
+                        <a:prstGeom prst="rect">
+                          <a:avLst/>
+                        </a:prstGeom>
+                      </wps:spPr>
+                      <wps:style>
+                        <a:lnRef idx="2">
+                          <a:schemeClr val="accent1">
+                            <a:shade val="50000"/>
+                          </a:schemeClr>
+                        </a:lnRef>
+                        <a:fillRef idx="1">
+                          <a:schemeClr val="accent1"/>
+                        </a:fillRef>
+                        <a:effectRef idx="0">
+                          <a:schemeClr val="accent1"/>
+                        </a:effectRef>
+                        <a:fontRef idx="minor">
+                          <a:schemeClr val="lt1"/>
+                        </a:fontRef>
+                      </wps:style>
+                      <wps:txbx>
+                        <w:txbxContent>
+                          <w:p>
+                            <w:pPr>
+                              <w:jc w:val="center"/>
+                              <w:rPr>
+                                <w:lang w:val="en-US"/>
+                              </w:rPr>
+                            </w:pPr>
+                            <w:r>
+                              <w:rPr>
+                                <w:lang w:val="en-US"/>
+                              </w:rPr>
+                              <w:t>HDR A</w:t>
+                            </w:r>
+                          </w:p>
+                        </w:txbxContent>
+                      </wps:txbx>
+                      <wps:bodyPr rot="0" spcFirstLastPara="0" vertOverflow="overflow" horzOverflow="overflow" vert="horz" wrap="square" lIns="91440" tIns="45720" rIns="91440" bIns="45720" numCol="1" spcCol="0" rtlCol="0" fromWordArt="0" anchor="ctr" anchorCtr="0" forceAA="0" compatLnSpc="1">
+                        <a:prstTxWarp prst="textNoShape">
+                          <a:avLst/>
+                        </a:prstTxWarp>
+                        <a:noAutofit/>
+                      </wps:bodyPr>
+                    </wps:wsp>
+                  </a:graphicData>
+                </a:graphic>
+              </wp:anchor>
+            </w:drawing>
+          </mc:Choice>
+          <mc:Fallback>
+            <w:pict>
+              <v:rect w14:anchorId="47123092" id="Rectangle 3" o:spid="_x0000_s1034" style="position:absolute;margin-left:179.65pt;margin-top:53.1pt;width:16.5pt;height:138.75pt;z-index:251662336;visibility:visible;mso-wrap-style:square;mso-wrap-distance-left:9pt;mso-wrap-distance-top:0;mso-wrap-distance-right:9pt;mso-wrap-distance-bottom:0;mso-position-horizontal:absolute;mso-position-horizontal-relative:text;mso-position-vertical:absolute;mso-position-vertical-relative:text;v-text-anchor:middle" o:gfxdata="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" fillcolor="#5b9bd5 [3204]" strokecolor="#1f4d78 [1604]" strokeweight="1pt">
+                <v:textbox>
+                  <w:txbxContent>
+                    <w:p>
+                      <w:pPr>
+                        <w:jc w:val="center"/>
+                        <w:rPr>
+                          <w:lang w:val="en-US"/>
+                        </w:rPr>
+                      </w:pPr>
+                      <w:r>
+                        <w:rPr>
+                          <w:lang w:val="en-US"/>
+                        </w:rPr>
+                        <w:t>HDR A</w:t>
+                      </w:r>
+                    </w:p>
+                  </w:txbxContent>
+                </v:textbox>
+              </v:rect>
+            </w:pict>
+          </mc:Fallback>
+        </mc:AlternateContent>
+      </w:r>
+      <w:r>
+        <w:rPr>
+          <w:noProof/>
+          <w:lang w:val="en-US"/>
+        </w:rPr>
+        <mc:AlternateContent>
+          <mc:Choice Requires="wps">
+            <w:drawing>
+              <wp:anchor distT="0" distB="0" distL="114300" distR="114300" simplePos="0" relativeHeight="251660288" behindDoc="0" locked="0" layoutInCell="1" allowOverlap="1">
+                <wp:simplePos x="0" y="0"/>
+                <wp:positionH relativeFrom="column">
+                  <wp:posOffset>138430</wp:posOffset>
+                </wp:positionH>
+                <wp:positionV relativeFrom="paragraph">
+                  <wp:posOffset>636270</wp:posOffset>
+                </wp:positionV>
+                <wp:extent cx="209550" cy="1762125"/>
+                <wp:effectExtent l="0" t="0" r="19050" b="28575"/>
+                <wp:wrapNone/>
+                <wp:docPr id="2" name="Rectangle 2"/>
+                <wp:cNvGraphicFramePr/>
+                <a:graphic xmlns:a="http://schemas.openxmlformats.org/drawingml/2006/main">
+                  <a:graphicData uri="http://schemas.microsoft.com/office/word/2010/wordprocessingShape">
+                    <wps:wsp>
+                      <wps:cNvSpPr/>
+                      <wps:spPr>
+                        <a:xfrm>
+                          <a:off x="0" y="0"/>
+                          <a:ext cx="209550" cy="1762125"/>
+                        </a:xfrm>
+                        <a:prstGeom prst="rect">
+                          <a:avLst/>
+                        </a:prstGeom>
+                      </wps:spPr>
+                      <wps:style>
+                        <a:lnRef idx="2">
+                          <a:schemeClr val="accent1">
+                            <a:shade val="50000"/>
+                          </a:schemeClr>
+                        </a:lnRef>
+                        <a:fillRef idx="1">
+                          <a:schemeClr val="accent1"/>
+                        </a:fillRef>
+                        <a:effectRef idx="0">
+                          <a:schemeClr val="accent1"/>
+                        </a:effectRef>
+                        <a:fontRef idx="minor">
+                          <a:schemeClr val="lt1"/>
+                        </a:fontRef>
+                      </wps:style>
+                      <wps:txbx>
+                        <w:txbxContent>
+                          <w:p>
+                            <w:pPr>
+                              <w:jc w:val="center"/>
+                              <w:rPr>
+                                <w:lang w:val="en-US"/>
+                              </w:rPr>
+                            </w:pPr>
+                            <w:r>
+                              <w:rPr>
+                                <w:lang w:val="en-US"/>
+                              </w:rPr>
+                              <w:t>HDR B</w:t>
+                            </w:r>
+                          </w:p>
+                        </w:txbxContent>
+                      </wps:txbx>
+                      <wps:bodyPr rot="0" spcFirstLastPara="0" vertOverflow="overflow" horzOverflow="overflow" vert="horz" wrap="square" lIns="91440" tIns="45720" rIns="91440" bIns="45720" numCol="1" spcCol="0" rtlCol="0" fromWordArt="0" anchor="ctr" anchorCtr="0" forceAA="0" compatLnSpc="1">
+                        <a:prstTxWarp prst="textNoShape">
+                          <a:avLst/>
+                        </a:prstTxWarp>
+                        <a:noAutofit/>
+                      </wps:bodyPr>
+                    </wps:wsp>
+                  </a:graphicData>
+                </a:graphic>
+              </wp:anchor>
+            </w:drawing>
+          </mc:Choice>
+          <mc:Fallback>
+            <w:pict>
+              <v:rect id="Rectangle 2" o:spid="_x0000_s1035" style="position:absolute;margin-left:10.9pt;margin-top:50.1pt;width:16.5pt;height:138.75pt;z-index:251660288;visibility:visible;mso-wrap-style:square;mso-wrap-distance-left:9pt;mso-wrap-distance-top:0;mso-wrap-distance-right:9pt;mso-wrap-distance-bottom:0;mso-position-horizontal:absolute;mso-position-horizontal-relative:text;mso-position-vertical:absolute;mso-position-vertical-relative:text;v-text-anchor:middle" o:gfxdata="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" fillcolor="#5b9bd5 [3204]" strokecolor="#1f4d78 [1604]" strokeweight="1pt">
+                <v:textbox>
+                  <w:txbxContent>
+                    <w:p>
+                      <w:pPr>
+                        <w:jc w:val="center"/>
+                        <w:rPr>
+                          <w:lang w:val="en-US"/>
+                        </w:rPr>
+                      </w:pPr>
+                      <w:r>
+                        <w:rPr>
+                          <w:lang w:val="en-US"/>
+                        </w:rPr>
+                        <w:t>HDR B</w:t>
+                      </w:r>
+                    </w:p>
+                  </w:txbxContent>
+                </v:textbox>
+              </v:rect>
+            </w:pict>
+          </mc:Fallback>
+        </mc:AlternateContent>
+      </w:r>
     </w:p>
     <w:sectPr>
       <w:pgSz w:w="11906" w:h="16838"/>
@@ -650,8 +2181,178 @@
 </w:document>
 </file>
 
+<file path=word/endnotes.xml><?xml version="1.0" encoding="utf-8"?>
+<w:endnotes xmlns:wpc="http://schemas.microsoft.com/office/word/2010/wordprocessingCanvas" xmlns:cx="http://schemas.microsoft.com/office/drawing/2014/chartex" xmlns:cx1="http://schemas.microsoft.com/office/drawing/2015/9/8/chartex" xmlns:cx2="http://schemas.microsoft.com/office/drawing/2015/10/21/chartex" xmlns:cx3="http://schemas.microsoft.com/office/drawing/2016/5/9/chartex" xmlns:cx4="http://schemas.microsoft.com/office/drawing/2016/5/10/chartex" xmlns:cx5="http://schemas.microsoft.com/office/drawing/2016/5/11/chartex" xmlns:cx6="http://schemas.microsoft.com/office/drawing/2016/5/12/chartex" xmlns:cx7="http://schemas.microsoft.com/office/drawing/2016/5/13/chartex" xmlns:cx8="http://schemas.microsoft.com/office/drawing/2016/5/14/chartex" xmlns:mc="http://schemas.openxmlformats.org/markup-compatibility/2006" xmlns:aink="http://schemas.microsoft.com/office/drawing/2016/ink" xmlns:am3d="http://schemas.microsoft.com/office/drawing/2017/model3d" xmlns:o="urn:schemas-microsoft-com:office:office" xmlns:r="http://schemas.openxmlformats.org/officeDocument/2006/relationships" xmlns:m="http://schemas.openxmlformats.org/officeDocument/2006/math" xmlns:v="urn:schemas-microsoft-com:vml" xmlns:wp14="http://schemas.microsoft.com/office/word/2010/wordprocessingDrawing" xmlns:wp="http://schemas.openxmlformats.org/drawingml/2006/wordprocessingDrawing" xmlns:w10="urn:schemas-microsoft-com:office:word" xmlns:w="http://schemas.openxmlformats.org/wordprocessingml/2006/main" xmlns:w14="http://schemas.microsoft.com/office/word/2010/wordml" xmlns:w15="http://schemas.microsoft.com/office/word/2012/wordml" xmlns:w16cid="http://schemas.microsoft.com/office/word/2016/wordml/cid" xmlns:w16se="http://schemas.microsoft.com/office/word/2015/wordml/symex" xmlns:wpg="http://schemas.microsoft.com/office/word/2010/wordprocessingGroup" xmlns:wpi="http://schemas.microsoft.com/office/word/2010/wordprocessingInk" xmlns:wne="http://schemas.microsoft.com/office/word/2006/wordml" xmlns:wps="http://schemas.microsoft.com/office/word/2010/wordprocessingShape" mc:Ignorable="w14 w15 w16se w16cid wp14">
+  <w:endnote w:type="separator" w:id="-1">
+    <w:p>
+      <w:pPr>
+        <w:spacing w:after="0" w:line="240" w:lineRule="auto"/>
+      </w:pPr>
+      <w:r>
+        <w:separator/>
+      </w:r>
+    </w:p>
+  </w:endnote>
+  <w:endnote w:type="continuationSeparator" w:id="0">
+    <w:p>
+      <w:pPr>
+        <w:spacing w:after="0" w:line="240" w:lineRule="auto"/>
+      </w:pPr>
+      <w:r>
+        <w:continuationSeparator/>
+      </w:r>
+    </w:p>
+  </w:endnote>
+</w:endnotes>
+</file>
+
+<file path=word/footnotes.xml><?xml version="1.0" encoding="utf-8"?>
+<w:footnotes xmlns:wpc="http://schemas.microsoft.com/office/word/2010/wordprocessingCanvas" xmlns:cx="http://schemas.microsoft.com/office/drawing/2014/chartex" xmlns:cx1="http://schemas.microsoft.com/office/drawing/2015/9/8/chartex" xmlns:cx2="http://schemas.microsoft.com/office/drawing/2015/10/21/chartex" xmlns:cx3="http://schemas.microsoft.com/office/drawing/2016/5/9/chartex" xmlns:cx4="http://schemas.microsoft.com/office/drawing/2016/5/10/chartex" xmlns:cx5="http://schemas.microsoft.com/office/drawing/2016/5/11/chartex" xmlns:cx6="http://schemas.microsoft.com/office/drawing/2016/5/12/chartex" xmlns:cx7="http://schemas.microsoft.com/office/drawing/2016/5/13/chartex" xmlns:cx8="http://schemas.microsoft.com/office/drawing/2016/5/14/chartex" xmlns:mc="http://schemas.openxmlformats.org/markup-compatibility/2006" xmlns:aink="http://schemas.microsoft.com/office/drawing/2016/ink" xmlns:am3d="http://schemas.microsoft.com/office/drawing/2017/model3d" xmlns:o="urn:schemas-microsoft-com:office:office" xmlns:r="http://schemas.openxmlformats.org/officeDocument/2006/relationships" xmlns:m="http://schemas.openxmlformats.org/officeDocument/2006/math" xmlns:v="urn:schemas-microsoft-com:vml" xmlns:wp14="http://schemas.microsoft.com/office/word/2010/wordprocessingDrawing" xmlns:wp="http://schemas.openxmlformats.org/drawingml/2006/wordprocessingDrawing" xmlns:w10="urn:schemas-microsoft-com:office:word" xmlns:w="http://schemas.openxmlformats.org/wordprocessingml/2006/main" xmlns:w14="http://schemas.microsoft.com/office/word/2010/wordml" xmlns:w15="http://schemas.microsoft.com/office/word/2012/wordml" xmlns:w16cid="http://schemas.microsoft.com/office/word/2016/wordml/cid" xmlns:w16se="http://schemas.microsoft.com/office/word/2015/wordml/symex" xmlns:wpg="http://schemas.microsoft.com/office/word/2010/wordprocessingGroup" xmlns:wpi="http://schemas.microsoft.com/office/word/2010/wordprocessingInk" xmlns:wne="http://schemas.microsoft.com/office/word/2006/wordml" xmlns:wps="http://schemas.microsoft.com/office/word/2010/wordprocessingShape" mc:Ignorable="w14 w15 w16se w16cid wp14">
+  <w:footnote w:type="separator" w:id="-1">
+    <w:p>
+      <w:pPr>
+        <w:spacing w:after="0" w:line="240" w:lineRule="auto"/>
+      </w:pPr>
+      <w:r>
+        <w:separator/>
+      </w:r>
+    </w:p>
+  </w:footnote>
+  <w:footnote w:type="continuationSeparator" w:id="0">
+    <w:p>
+      <w:pPr>
+        <w:spacing w:after="0" w:line="240" w:lineRule="auto"/>
+      </w:pPr>
+      <w:r>
+        <w:continuationSeparator/>
+      </w:r>
+    </w:p>
+  </w:footnote>
+</w:footnotes>
+</file>
+
+<file path=word/numbering.xml><?xml version="1.0" encoding="utf-8"?>
+<w:numbering xmlns:wpc="http://schemas.microsoft.com/office/word/2010/wordprocessingCanvas" xmlns:cx="http://schemas.microsoft.com/office/drawing/2014/chartex" xmlns:cx1="http://schemas.microsoft.com/office/drawing/2015/9/8/chartex" xmlns:cx2="http://schemas.microsoft.com/office/drawing/2015/10/21/chartex" xmlns:cx3="http://schemas.microsoft.com/office/drawing/2016/5/9/chartex" xmlns:cx4="http://schemas.microsoft.com/office/drawing/2016/5/10/chartex" xmlns:cx5="http://schemas.microsoft.com/office/drawing/2016/5/11/chartex" xmlns:cx6="http://schemas.microsoft.com/office/drawing/2016/5/12/chartex" xmlns:cx7="http://schemas.microsoft.com/office/drawing/2016/5/13/chartex" xmlns:cx8="http://schemas.microsoft.com/office/drawing/2016/5/14/chartex" xmlns:mc="http://schemas.openxmlformats.org/markup-compatibility/2006" xmlns:aink="http://schemas.microsoft.com/office/drawing/2016/ink" xmlns:am3d="http://schemas.microsoft.com/office/drawing/2017/model3d" xmlns:o="urn:schemas-microsoft-com:office:office" xmlns:r="http://schemas.openxmlformats.org/officeDocument/2006/relationships" xmlns:m="http://schemas.openxmlformats.org/officeDocument/2006/math" xmlns:v="urn:schemas-microsoft-com:vml" xmlns:wp14="http://schemas.microsoft.com/office/word/2010/wordprocessingDrawing" xmlns:wp="http://schemas.openxmlformats.org/drawingml/2006/wordprocessingDrawing" xmlns:w10="urn:schemas-microsoft-com:office:word" xmlns:w="http://schemas.openxmlformats.org/wordprocessingml/2006/main" xmlns:w14="http://schemas.microsoft.com/office/word/2010/wordml" xmlns:w15="http://schemas.microsoft.com/office/word/2012/wordml" xmlns:w16cid="http://schemas.microsoft.com/office/word/2016/wordml/cid" xmlns:w16se="http://schemas.microsoft.com/office/word/2015/wordml/symex" xmlns:wpg="http://schemas.microsoft.com/office/word/2010/wordprocessingGroup" xmlns:wpi="http://schemas.microsoft.com/office/word/2010/wordprocessingInk" xmlns:wne="http://schemas.microsoft.com/office/word/2006/wordml" xmlns:wps="http://schemas.microsoft.com/office/word/2010/wordprocessingShape" mc:Ignorable="w14 w15 w16se w16cid wp14">
+  <w:abstractNum w:abstractNumId="0" w15:restartNumberingAfterBreak="0">
+    <w:nsid w:val="7E2B7E0E"/>
+    <w:multiLevelType w:val="hybridMultilevel"/>
+    <w:tmpl w:val="876A56E6"/>
+    <w:lvl w:ilvl="0" w:tplc="84E6D46A">
+      <w:numFmt w:val="bullet"/>
+      <w:lvlText w:val="-"/>
+      <w:lvlJc w:val="left"/>
+      <w:pPr>
+        <w:ind w:left="720" w:hanging="360"/>
+      </w:pPr>
+      <w:rPr>
+        <w:rFonts w:ascii="Calibri" w:eastAsiaTheme="minorHAnsi" w:hAnsi="Calibri" w:cs="Calibri" w:hint="default"/>
+      </w:rPr>
+    </w:lvl>
+    <w:lvl w:ilvl="1" w:tplc="04090003" w:tentative="1">
+      <w:start w:val="1"/>
+      <w:numFmt w:val="bullet"/>
+      <w:lvlText w:val="o"/>
+      <w:lvlJc w:val="left"/>
+      <w:pPr>
+        <w:ind w:left="1440" w:hanging="360"/>
+      </w:pPr>
+      <w:rPr>
+        <w:rFonts w:ascii="Courier New" w:hAnsi="Courier New" w:cs="Courier New" w:hint="default"/>
+      </w:rPr>
+    </w:lvl>
+    <w:lvl w:ilvl="2" w:tplc="04090005" w:tentative="1">
+      <w:start w:val="1"/>
+      <w:numFmt w:val="bullet"/>
+      <w:lvlText w:val=""/>
+      <w:lvlJc w:val="left"/>
+      <w:pPr>
+        <w:ind w:left="2160" w:hanging="360"/>
+      </w:pPr>
+      <w:rPr>
+        <w:rFonts w:ascii="Wingdings" w:hAnsi="Wingdings" w:hint="default"/>
+      </w:rPr>
+    </w:lvl>
+    <w:lvl w:ilvl="3" w:tplc="04090001" w:tentative="1">
+      <w:start w:val="1"/>
+      <w:numFmt w:val="bullet"/>
+      <w:lvlText w:val=""/>
+      <w:lvlJc w:val="left"/>
+      <w:pPr>
+        <w:ind w:left="2880" w:hanging="360"/>
+      </w:pPr>
+      <w:rPr>
+        <w:rFonts w:ascii="Symbol" w:hAnsi="Symbol" w:hint="default"/>
+      </w:rPr>
+    </w:lvl>
+    <w:lvl w:ilvl="4" w:tplc="04090003" w:tentative="1">
+      <w:start w:val="1"/>
+      <w:numFmt w:val="bullet"/>
+      <w:lvlText w:val="o"/>
+      <w:lvlJc w:val="left"/>
+      <w:pPr>
+        <w:ind w:left="3600" w:hanging="360"/>
+      </w:pPr>
+      <w:rPr>
+        <w:rFonts w:ascii="Courier New" w:hAnsi="Courier New" w:cs="Courier New" w:hint="default"/>
+      </w:rPr>
+    </w:lvl>
+    <w:lvl w:ilvl="5" w:tplc="04090005" w:tentative="1">
+      <w:start w:val="1"/>
+      <w:numFmt w:val="bullet"/>
+      <w:lvlText w:val=""/>
+      <w:lvlJc w:val="left"/>
+      <w:pPr>
+        <w:ind w:left="4320" w:hanging="360"/>
+      </w:pPr>
+      <w:rPr>
+        <w:rFonts w:ascii="Wingdings" w:hAnsi="Wingdings" w:hint="default"/>
+      </w:rPr>
+    </w:lvl>
+    <w:lvl w:ilvl="6" w:tplc="04090001" w:tentative="1">
+      <w:start w:val="1"/>
+      <w:numFmt w:val="bullet"/>
+      <w:lvlText w:val=""/>
+      <w:lvlJc w:val="left"/>
+      <w:pPr>
+        <w:ind w:left="5040" w:hanging="360"/>
+      </w:pPr>
+      <w:rPr>
+        <w:rFonts w:ascii="Symbol" w:hAnsi="Symbol" w:hint="default"/>
+      </w:rPr>
+    </w:lvl>
+    <w:lvl w:ilvl="7" w:tplc="04090003" w:tentative="1">
+      <w:start w:val="1"/>
+      <w:numFmt w:val="bullet"/>
+      <w:lvlText w:val="o"/>
+      <w:lvlJc w:val="left"/>
+      <w:pPr>
+        <w:ind w:left="5760" w:hanging="360"/>
+      </w:pPr>
+      <w:rPr>
+        <w:rFonts w:ascii="Courier New" w:hAnsi="Courier New" w:cs="Courier New" w:hint="default"/>
+      </w:rPr>
+    </w:lvl>
+    <w:lvl w:ilvl="8" w:tplc="04090005" w:tentative="1">
+      <w:start w:val="1"/>
+      <w:numFmt w:val="bullet"/>
+      <w:lvlText w:val=""/>
+      <w:lvlJc w:val="left"/>
+      <w:pPr>
+        <w:ind w:left="6480" w:hanging="360"/>
+      </w:pPr>
+      <w:rPr>
+        <w:rFonts w:ascii="Wingdings" w:hAnsi="Wingdings" w:hint="default"/>
+      </w:rPr>
+    </w:lvl>
+  </w:abstractNum>
+  <w:num w:numId="1">
+    <w:abstractNumId w:val="0"/>
+  </w:num>
+</w:numbering>
+</file>
+
 <file path=word/styles.xml><?xml version="1.0" encoding="utf-8"?>
-<w:styles xmlns:mc="http://schemas.openxmlformats.org/markup-compatibility/2006" xmlns:r="http://schemas.openxmlformats.org/officeDocument/2006/relationships" xmlns:w="http://schemas.openxmlformats.org/wordprocessingml/2006/main" xmlns:w14="http://schemas.microsoft.com/office/word/2010/wordml" xmlns:w15="http://schemas.microsoft.com/office/word/2012/wordml" mc:Ignorable="w14 w15">
+<w:styles xmlns:mc="http://schemas.openxmlformats.org/markup-compatibility/2006" xmlns:r="http://schemas.openxmlformats.org/officeDocument/2006/relationships" xmlns:w="http://schemas.openxmlformats.org/wordprocessingml/2006/main" xmlns:w14="http://schemas.microsoft.com/office/word/2010/wordml" xmlns:w15="http://schemas.microsoft.com/office/word/2012/wordml" xmlns:w16cid="http://schemas.microsoft.com/office/word/2016/wordml/cid" xmlns:w16se="http://schemas.microsoft.com/office/word/2015/wordml/symex" mc:Ignorable="w14 w15 w16se w16cid">
   <w:docDefaults>
     <w:rPrDefault>
       <w:rPr>
@@ -667,7 +2368,7 @@
       </w:pPr>
     </w:pPrDefault>
   </w:docDefaults>
-  <w:latentStyles w:defLockedState="0" w:defUIPriority="99" w:defSemiHidden="0" w:defUnhideWhenUsed="0" w:defQFormat="0" w:count="371">
+  <w:latentStyles w:defLockedState="0" w:defUIPriority="99" w:defSemiHidden="0" w:defUnhideWhenUsed="0" w:defQFormat="0" w:count="375">
     <w:lsdException w:name="Normal" w:uiPriority="0" w:qFormat="1"/>
     <w:lsdException w:name="heading 1" w:uiPriority="9" w:qFormat="1"/>
     <w:lsdException w:name="heading 2" w:semiHidden="1" w:uiPriority="9" w:unhideWhenUsed="1" w:qFormat="1"/>
@@ -1039,6 +2740,10 @@
     <w:lsdException w:name="List Table 5 Dark Accent 6" w:uiPriority="50"/>
     <w:lsdException w:name="List Table 6 Colorful Accent 6" w:uiPriority="51"/>
     <w:lsdException w:name="List Table 7 Colorful Accent 6" w:uiPriority="52"/>
+    <w:lsdException w:name="Mention" w:semiHidden="1" w:unhideWhenUsed="1"/>
+    <w:lsdException w:name="Smart Hyperlink" w:semiHidden="1" w:unhideWhenUsed="1"/>
+    <w:lsdException w:name="Hashtag" w:semiHidden="1" w:unhideWhenUsed="1"/>
+    <w:lsdException w:name="Unresolved Mention" w:semiHidden="1" w:unhideWhenUsed="1"/>
   </w:latentStyles>
   <w:style w:type="paragraph" w:default="1" w:styleId="Normal">
     <w:name w:val="Normal"/>
@@ -1119,6 +2824,61 @@
       <w:sz w:val="18"/>
       <w:szCs w:val="18"/>
     </w:rPr>
+  </w:style>
+  <w:style w:type="paragraph" w:styleId="ListParagraph">
+    <w:name w:val="List Paragraph"/>
+    <w:basedOn w:val="Normal"/>
+    <w:uiPriority w:val="34"/>
+    <w:qFormat/>
+    <w:rsid w:val="006C45A1"/>
+    <w:pPr>
+      <w:ind w:left="720"/>
+      <w:contextualSpacing/>
+    </w:pPr>
+  </w:style>
+  <w:style w:type="paragraph" w:styleId="Header">
+    <w:name w:val="header"/>
+    <w:basedOn w:val="Normal"/>
+    <w:link w:val="HeaderChar"/>
+    <w:uiPriority w:val="99"/>
+    <w:unhideWhenUsed/>
+    <w:rsid w:val="009F639F"/>
+    <w:pPr>
+      <w:tabs>
+        <w:tab w:val="center" w:pos="4703"/>
+        <w:tab w:val="right" w:pos="9406"/>
+      </w:tabs>
+      <w:spacing w:after="0" w:line="240" w:lineRule="auto"/>
+    </w:pPr>
+  </w:style>
+  <w:style w:type="character" w:customStyle="1" w:styleId="HeaderChar">
+    <w:name w:val="Header Char"/>
+    <w:basedOn w:val="DefaultParagraphFont"/>
+    <w:link w:val="Header"/>
+    <w:uiPriority w:val="99"/>
+    <w:rsid w:val="009F639F"/>
+  </w:style>
+  <w:style w:type="paragraph" w:styleId="Footer">
+    <w:name w:val="footer"/>
+    <w:basedOn w:val="Normal"/>
+    <w:link w:val="FooterChar"/>
+    <w:uiPriority w:val="99"/>
+    <w:unhideWhenUsed/>
+    <w:rsid w:val="009F639F"/>
+    <w:pPr>
+      <w:tabs>
+        <w:tab w:val="center" w:pos="4703"/>
+        <w:tab w:val="right" w:pos="9406"/>
+      </w:tabs>
+      <w:spacing w:after="0" w:line="240" w:lineRule="auto"/>
+    </w:pPr>
+  </w:style>
+  <w:style w:type="character" w:customStyle="1" w:styleId="FooterChar">
+    <w:name w:val="Footer Char"/>
+    <w:basedOn w:val="DefaultParagraphFont"/>
+    <w:link w:val="Footer"/>
+    <w:uiPriority w:val="99"/>
+    <w:rsid w:val="009F639F"/>
   </w:style>
 </w:styles>
 </file>

</xml_diff>

<commit_message>
restoring old character port
</commit_message>
<xml_diff>
--- a/Design/BusSpy.docx
+++ b/Design/BusSpy.docx
@@ -773,8 +773,6 @@
         </w:rPr>
         <w:t xml:space="preserve">(Dev) </w:t>
       </w:r>
-      <w:bookmarkStart w:id="0" w:name="_GoBack"/>
-      <w:bookmarkEnd w:id="0"/>
       <w:r>
         <w:rPr>
           <w:lang w:val="en-US"/>
@@ -906,18 +904,11 @@
         </w:rPr>
         <w:t>5 =&gt; OUTPU</w:t>
       </w:r>
-    </w:p>
-    <w:p>
-      <w:pPr>
-        <w:rPr>
-          <w:lang w:val="en-US"/>
-        </w:rPr>
-      </w:pPr>
       <w:r>
         <w:rPr>
           <w:lang w:val="en-US"/>
         </w:rPr>
-        <w:t>6 =&gt; INTERRUPT-ACKNOWLEDGE</w:t>
+        <w:t>T</w:t>
       </w:r>
     </w:p>
     <w:p>
@@ -926,6 +917,20 @@
           <w:lang w:val="en-US"/>
         </w:rPr>
       </w:pPr>
+      <w:r>
+        <w:rPr>
+          <w:lang w:val="en-US"/>
+        </w:rPr>
+        <w:t>6 =&gt; INTERRUPT-A</w:t>
+      </w:r>
+      <w:bookmarkStart w:id="0" w:name="_GoBack"/>
+      <w:bookmarkEnd w:id="0"/>
+      <w:r>
+        <w:rPr>
+          <w:lang w:val="en-US"/>
+        </w:rPr>
+        <w:t>CKNOWLEDGE</w:t>
+      </w:r>
     </w:p>
     <w:p>
       <w:pPr>
@@ -941,6 +946,1873 @@
         </w:rPr>
       </w:pPr>
     </w:p>
+    <w:p>
+      <w:pPr>
+        <w:rPr>
+          <w:lang w:val="en-US"/>
+        </w:rPr>
+      </w:pPr>
+    </w:p>
+    <w:p>
+      <w:pPr>
+        <w:rPr>
+          <w:lang w:val="en-US"/>
+        </w:rPr>
+      </w:pPr>
+    </w:p>
+    <w:p>
+      <w:pPr>
+        <w:rPr>
+          <w:lang w:val="en-US"/>
+        </w:rPr>
+      </w:pPr>
+    </w:p>
+    <w:p>
+      <w:pPr>
+        <w:rPr>
+          <w:lang w:val="en-US"/>
+        </w:rPr>
+      </w:pPr>
+    </w:p>
+    <w:p>
+      <w:pPr>
+        <w:rPr>
+          <w:lang w:val="en-US"/>
+        </w:rPr>
+      </w:pPr>
+    </w:p>
+    <w:p>
+      <w:pPr>
+        <w:rPr>
+          <w:lang w:val="en-US"/>
+        </w:rPr>
+      </w:pPr>
+      <w:r>
+        <w:rPr>
+          <w:lang w:val="en-US"/>
+        </w:rPr>
+        <w:lastRenderedPageBreak/>
+        <w:t>Header A</w:t>
+      </w:r>
+      <w:r>
+        <w:rPr>
+          <w:lang w:val="en-US"/>
+        </w:rPr>
+        <w:t xml:space="preserve"> (Memory)</w:t>
+      </w:r>
+    </w:p>
+    <w:tbl>
+      <w:tblPr>
+        <w:tblStyle w:val="TableGrid"/>
+        <w:tblW w:w="0" w:type="auto"/>
+        <w:tblLook w:val="04A0" w:firstRow="1" w:lastRow="0" w:firstColumn="1" w:lastColumn="0" w:noHBand="0" w:noVBand="1"/>
+      </w:tblPr>
+      <w:tblGrid>
+        <w:gridCol w:w="4531"/>
+        <w:gridCol w:w="4531"/>
+      </w:tblGrid>
+      <w:tr>
+        <w:tc>
+          <w:tcPr>
+            <w:tcW w:w="4531" w:type="dxa"/>
+          </w:tcPr>
+          <w:p>
+            <w:pPr>
+              <w:pStyle w:val="ListParagraph"/>
+              <w:numPr>
+                <w:ilvl w:val="0"/>
+                <w:numId w:val="2"/>
+              </w:numPr>
+              <w:rPr>
+                <w:lang w:val="en-US"/>
+              </w:rPr>
+            </w:pPr>
+            <w:r>
+              <w:rPr>
+                <w:lang w:val="en-US"/>
+              </w:rPr>
+              <w:t>GND</w:t>
+            </w:r>
+          </w:p>
+        </w:tc>
+        <w:tc>
+          <w:tcPr>
+            <w:tcW w:w="4531" w:type="dxa"/>
+          </w:tcPr>
+          <w:p>
+            <w:pPr>
+              <w:pStyle w:val="ListParagraph"/>
+              <w:numPr>
+                <w:ilvl w:val="0"/>
+                <w:numId w:val="2"/>
+              </w:numPr>
+              <w:rPr>
+                <w:lang w:val="en-US"/>
+              </w:rPr>
+            </w:pPr>
+            <w:r>
+              <w:rPr>
+                <w:lang w:val="en-US"/>
+              </w:rPr>
+              <w:t>+5V</w:t>
+            </w:r>
+          </w:p>
+        </w:tc>
+      </w:tr>
+      <w:tr>
+        <w:tc>
+          <w:tcPr>
+            <w:tcW w:w="4531" w:type="dxa"/>
+          </w:tcPr>
+          <w:p>
+            <w:pPr>
+              <w:pStyle w:val="ListParagraph"/>
+              <w:numPr>
+                <w:ilvl w:val="0"/>
+                <w:numId w:val="2"/>
+              </w:numPr>
+              <w:rPr>
+                <w:lang w:val="en-US"/>
+              </w:rPr>
+            </w:pPr>
+            <w:r>
+              <w:rPr>
+                <w:lang w:val="en-US"/>
+              </w:rPr>
+              <w:t>A0</w:t>
+            </w:r>
+          </w:p>
+        </w:tc>
+        <w:tc>
+          <w:tcPr>
+            <w:tcW w:w="4531" w:type="dxa"/>
+          </w:tcPr>
+          <w:p>
+            <w:pPr>
+              <w:pStyle w:val="ListParagraph"/>
+              <w:numPr>
+                <w:ilvl w:val="0"/>
+                <w:numId w:val="2"/>
+              </w:numPr>
+              <w:rPr>
+                <w:lang w:val="en-US"/>
+              </w:rPr>
+            </w:pPr>
+            <w:r>
+              <w:rPr>
+                <w:lang w:val="en-US"/>
+              </w:rPr>
+              <w:t>A1</w:t>
+            </w:r>
+          </w:p>
+        </w:tc>
+      </w:tr>
+      <w:tr>
+        <w:tc>
+          <w:tcPr>
+            <w:tcW w:w="4531" w:type="dxa"/>
+          </w:tcPr>
+          <w:p>
+            <w:pPr>
+              <w:pStyle w:val="ListParagraph"/>
+              <w:numPr>
+                <w:ilvl w:val="0"/>
+                <w:numId w:val="2"/>
+              </w:numPr>
+              <w:rPr>
+                <w:lang w:val="en-US"/>
+              </w:rPr>
+            </w:pPr>
+            <w:r>
+              <w:rPr>
+                <w:lang w:val="en-US"/>
+              </w:rPr>
+              <w:t>A2</w:t>
+            </w:r>
+          </w:p>
+        </w:tc>
+        <w:tc>
+          <w:tcPr>
+            <w:tcW w:w="4531" w:type="dxa"/>
+          </w:tcPr>
+          <w:p>
+            <w:pPr>
+              <w:pStyle w:val="ListParagraph"/>
+              <w:numPr>
+                <w:ilvl w:val="0"/>
+                <w:numId w:val="2"/>
+              </w:numPr>
+              <w:rPr>
+                <w:lang w:val="en-US"/>
+              </w:rPr>
+            </w:pPr>
+            <w:r>
+              <w:rPr>
+                <w:lang w:val="en-US"/>
+              </w:rPr>
+              <w:t>A3</w:t>
+            </w:r>
+          </w:p>
+        </w:tc>
+      </w:tr>
+      <w:tr>
+        <w:tc>
+          <w:tcPr>
+            <w:tcW w:w="4531" w:type="dxa"/>
+          </w:tcPr>
+          <w:p>
+            <w:pPr>
+              <w:pStyle w:val="ListParagraph"/>
+              <w:numPr>
+                <w:ilvl w:val="0"/>
+                <w:numId w:val="2"/>
+              </w:numPr>
+              <w:rPr>
+                <w:lang w:val="en-US"/>
+              </w:rPr>
+            </w:pPr>
+            <w:r>
+              <w:rPr>
+                <w:lang w:val="en-US"/>
+              </w:rPr>
+              <w:t>A4</w:t>
+            </w:r>
+          </w:p>
+        </w:tc>
+        <w:tc>
+          <w:tcPr>
+            <w:tcW w:w="4531" w:type="dxa"/>
+          </w:tcPr>
+          <w:p>
+            <w:pPr>
+              <w:pStyle w:val="ListParagraph"/>
+              <w:numPr>
+                <w:ilvl w:val="0"/>
+                <w:numId w:val="2"/>
+              </w:numPr>
+              <w:rPr>
+                <w:lang w:val="en-US"/>
+              </w:rPr>
+            </w:pPr>
+            <w:r>
+              <w:rPr>
+                <w:lang w:val="en-US"/>
+              </w:rPr>
+              <w:t>A5</w:t>
+            </w:r>
+          </w:p>
+        </w:tc>
+      </w:tr>
+      <w:tr>
+        <w:tc>
+          <w:tcPr>
+            <w:tcW w:w="4531" w:type="dxa"/>
+          </w:tcPr>
+          <w:p>
+            <w:pPr>
+              <w:pStyle w:val="ListParagraph"/>
+              <w:numPr>
+                <w:ilvl w:val="0"/>
+                <w:numId w:val="2"/>
+              </w:numPr>
+              <w:rPr>
+                <w:lang w:val="en-US"/>
+              </w:rPr>
+            </w:pPr>
+            <w:r>
+              <w:rPr>
+                <w:lang w:val="en-US"/>
+              </w:rPr>
+              <w:t>A6</w:t>
+            </w:r>
+          </w:p>
+        </w:tc>
+        <w:tc>
+          <w:tcPr>
+            <w:tcW w:w="4531" w:type="dxa"/>
+          </w:tcPr>
+          <w:p>
+            <w:pPr>
+              <w:pStyle w:val="ListParagraph"/>
+              <w:numPr>
+                <w:ilvl w:val="0"/>
+                <w:numId w:val="2"/>
+              </w:numPr>
+              <w:rPr>
+                <w:lang w:val="en-US"/>
+              </w:rPr>
+            </w:pPr>
+            <w:r>
+              <w:rPr>
+                <w:lang w:val="en-US"/>
+              </w:rPr>
+              <w:t>A7</w:t>
+            </w:r>
+          </w:p>
+        </w:tc>
+      </w:tr>
+      <w:tr>
+        <w:tc>
+          <w:tcPr>
+            <w:tcW w:w="4531" w:type="dxa"/>
+          </w:tcPr>
+          <w:p>
+            <w:pPr>
+              <w:pStyle w:val="ListParagraph"/>
+              <w:numPr>
+                <w:ilvl w:val="0"/>
+                <w:numId w:val="2"/>
+              </w:numPr>
+              <w:rPr>
+                <w:lang w:val="en-US"/>
+              </w:rPr>
+            </w:pPr>
+            <w:r>
+              <w:rPr>
+                <w:lang w:val="en-US"/>
+              </w:rPr>
+              <w:t>A8</w:t>
+            </w:r>
+          </w:p>
+        </w:tc>
+        <w:tc>
+          <w:tcPr>
+            <w:tcW w:w="4531" w:type="dxa"/>
+          </w:tcPr>
+          <w:p>
+            <w:pPr>
+              <w:pStyle w:val="ListParagraph"/>
+              <w:numPr>
+                <w:ilvl w:val="0"/>
+                <w:numId w:val="2"/>
+              </w:numPr>
+              <w:rPr>
+                <w:lang w:val="en-US"/>
+              </w:rPr>
+            </w:pPr>
+            <w:r>
+              <w:rPr>
+                <w:lang w:val="en-US"/>
+              </w:rPr>
+              <w:t>A9</w:t>
+            </w:r>
+          </w:p>
+        </w:tc>
+      </w:tr>
+      <w:tr>
+        <w:tc>
+          <w:tcPr>
+            <w:tcW w:w="4531" w:type="dxa"/>
+          </w:tcPr>
+          <w:p>
+            <w:pPr>
+              <w:pStyle w:val="ListParagraph"/>
+              <w:numPr>
+                <w:ilvl w:val="0"/>
+                <w:numId w:val="2"/>
+              </w:numPr>
+              <w:rPr>
+                <w:lang w:val="en-US"/>
+              </w:rPr>
+            </w:pPr>
+            <w:r>
+              <w:rPr>
+                <w:lang w:val="en-US"/>
+              </w:rPr>
+              <w:t>A10</w:t>
+            </w:r>
+          </w:p>
+        </w:tc>
+        <w:tc>
+          <w:tcPr>
+            <w:tcW w:w="4531" w:type="dxa"/>
+          </w:tcPr>
+          <w:p>
+            <w:pPr>
+              <w:pStyle w:val="ListParagraph"/>
+              <w:numPr>
+                <w:ilvl w:val="0"/>
+                <w:numId w:val="2"/>
+              </w:numPr>
+              <w:rPr>
+                <w:lang w:val="en-US"/>
+              </w:rPr>
+            </w:pPr>
+            <w:r>
+              <w:rPr>
+                <w:lang w:val="en-US"/>
+              </w:rPr>
+              <w:t>A11</w:t>
+            </w:r>
+          </w:p>
+        </w:tc>
+      </w:tr>
+      <w:tr>
+        <w:tc>
+          <w:tcPr>
+            <w:tcW w:w="4531" w:type="dxa"/>
+          </w:tcPr>
+          <w:p>
+            <w:pPr>
+              <w:pStyle w:val="ListParagraph"/>
+              <w:numPr>
+                <w:ilvl w:val="0"/>
+                <w:numId w:val="2"/>
+              </w:numPr>
+              <w:rPr>
+                <w:lang w:val="en-US"/>
+              </w:rPr>
+            </w:pPr>
+            <w:r>
+              <w:rPr>
+                <w:lang w:val="en-US"/>
+              </w:rPr>
+              <w:t>MA12</w:t>
+            </w:r>
+          </w:p>
+        </w:tc>
+        <w:tc>
+          <w:tcPr>
+            <w:tcW w:w="4531" w:type="dxa"/>
+          </w:tcPr>
+          <w:p>
+            <w:pPr>
+              <w:pStyle w:val="ListParagraph"/>
+              <w:numPr>
+                <w:ilvl w:val="0"/>
+                <w:numId w:val="2"/>
+              </w:numPr>
+              <w:rPr>
+                <w:lang w:val="en-US"/>
+              </w:rPr>
+            </w:pPr>
+            <w:r>
+              <w:rPr>
+                <w:lang w:val="en-US"/>
+              </w:rPr>
+              <w:t>MA13</w:t>
+            </w:r>
+          </w:p>
+        </w:tc>
+      </w:tr>
+      <w:tr>
+        <w:tc>
+          <w:tcPr>
+            <w:tcW w:w="4531" w:type="dxa"/>
+          </w:tcPr>
+          <w:p>
+            <w:pPr>
+              <w:pStyle w:val="ListParagraph"/>
+              <w:numPr>
+                <w:ilvl w:val="0"/>
+                <w:numId w:val="2"/>
+              </w:numPr>
+              <w:rPr>
+                <w:lang w:val="en-US"/>
+              </w:rPr>
+            </w:pPr>
+            <w:r>
+              <w:rPr>
+                <w:lang w:val="en-US"/>
+              </w:rPr>
+              <w:t>MA14</w:t>
+            </w:r>
+          </w:p>
+        </w:tc>
+        <w:tc>
+          <w:tcPr>
+            <w:tcW w:w="4531" w:type="dxa"/>
+          </w:tcPr>
+          <w:p>
+            <w:pPr>
+              <w:pStyle w:val="ListParagraph"/>
+              <w:numPr>
+                <w:ilvl w:val="0"/>
+                <w:numId w:val="2"/>
+              </w:numPr>
+              <w:rPr>
+                <w:lang w:val="en-US"/>
+              </w:rPr>
+            </w:pPr>
+            <w:r>
+              <w:rPr>
+                <w:lang w:val="en-US"/>
+              </w:rPr>
+              <w:t>MA15</w:t>
+            </w:r>
+          </w:p>
+        </w:tc>
+      </w:tr>
+      <w:tr>
+        <w:tc>
+          <w:tcPr>
+            <w:tcW w:w="4531" w:type="dxa"/>
+          </w:tcPr>
+          <w:p>
+            <w:pPr>
+              <w:pStyle w:val="ListParagraph"/>
+              <w:numPr>
+                <w:ilvl w:val="0"/>
+                <w:numId w:val="2"/>
+              </w:numPr>
+              <w:rPr>
+                <w:lang w:val="en-US"/>
+              </w:rPr>
+            </w:pPr>
+            <w:r>
+              <w:rPr>
+                <w:lang w:val="en-US"/>
+              </w:rPr>
+              <w:t>MA16</w:t>
+            </w:r>
+          </w:p>
+        </w:tc>
+        <w:tc>
+          <w:tcPr>
+            <w:tcW w:w="4531" w:type="dxa"/>
+          </w:tcPr>
+          <w:p>
+            <w:pPr>
+              <w:pStyle w:val="ListParagraph"/>
+              <w:numPr>
+                <w:ilvl w:val="0"/>
+                <w:numId w:val="2"/>
+              </w:numPr>
+              <w:rPr>
+                <w:lang w:val="en-US"/>
+              </w:rPr>
+            </w:pPr>
+            <w:r>
+              <w:rPr>
+                <w:lang w:val="en-US"/>
+              </w:rPr>
+              <w:t>MA17</w:t>
+            </w:r>
+          </w:p>
+        </w:tc>
+      </w:tr>
+      <w:tr>
+        <w:tc>
+          <w:tcPr>
+            <w:tcW w:w="4531" w:type="dxa"/>
+          </w:tcPr>
+          <w:p>
+            <w:pPr>
+              <w:pStyle w:val="ListParagraph"/>
+              <w:numPr>
+                <w:ilvl w:val="0"/>
+                <w:numId w:val="2"/>
+              </w:numPr>
+              <w:rPr>
+                <w:lang w:val="en-US"/>
+              </w:rPr>
+            </w:pPr>
+            <w:r>
+              <w:rPr>
+                <w:lang w:val="en-US"/>
+              </w:rPr>
+              <w:t>MA18</w:t>
+            </w:r>
+          </w:p>
+        </w:tc>
+        <w:tc>
+          <w:tcPr>
+            <w:tcW w:w="4531" w:type="dxa"/>
+          </w:tcPr>
+          <w:p>
+            <w:pPr>
+              <w:pStyle w:val="ListParagraph"/>
+              <w:numPr>
+                <w:ilvl w:val="0"/>
+                <w:numId w:val="2"/>
+              </w:numPr>
+              <w:rPr>
+                <w:lang w:val="en-US"/>
+              </w:rPr>
+            </w:pPr>
+            <w:r>
+              <w:rPr>
+                <w:lang w:val="en-US"/>
+              </w:rPr>
+              <w:t>MA19</w:t>
+            </w:r>
+          </w:p>
+        </w:tc>
+      </w:tr>
+      <w:tr>
+        <w:tc>
+          <w:tcPr>
+            <w:tcW w:w="4531" w:type="dxa"/>
+          </w:tcPr>
+          <w:p>
+            <w:pPr>
+              <w:pStyle w:val="ListParagraph"/>
+              <w:numPr>
+                <w:ilvl w:val="0"/>
+                <w:numId w:val="2"/>
+              </w:numPr>
+              <w:rPr>
+                <w:lang w:val="en-US"/>
+              </w:rPr>
+            </w:pPr>
+            <w:r>
+              <w:rPr>
+                <w:lang w:val="en-US"/>
+              </w:rPr>
+              <w:t>D0</w:t>
+            </w:r>
+          </w:p>
+        </w:tc>
+        <w:tc>
+          <w:tcPr>
+            <w:tcW w:w="4531" w:type="dxa"/>
+          </w:tcPr>
+          <w:p>
+            <w:pPr>
+              <w:pStyle w:val="ListParagraph"/>
+              <w:numPr>
+                <w:ilvl w:val="0"/>
+                <w:numId w:val="2"/>
+              </w:numPr>
+              <w:rPr>
+                <w:lang w:val="en-US"/>
+              </w:rPr>
+            </w:pPr>
+            <w:r>
+              <w:rPr>
+                <w:lang w:val="en-US"/>
+              </w:rPr>
+              <w:t>D1</w:t>
+            </w:r>
+          </w:p>
+        </w:tc>
+      </w:tr>
+      <w:tr>
+        <w:tc>
+          <w:tcPr>
+            <w:tcW w:w="4531" w:type="dxa"/>
+          </w:tcPr>
+          <w:p>
+            <w:pPr>
+              <w:pStyle w:val="ListParagraph"/>
+              <w:numPr>
+                <w:ilvl w:val="0"/>
+                <w:numId w:val="2"/>
+              </w:numPr>
+              <w:rPr>
+                <w:lang w:val="en-US"/>
+              </w:rPr>
+            </w:pPr>
+            <w:r>
+              <w:rPr>
+                <w:lang w:val="en-US"/>
+              </w:rPr>
+              <w:t>D2</w:t>
+            </w:r>
+          </w:p>
+        </w:tc>
+        <w:tc>
+          <w:tcPr>
+            <w:tcW w:w="4531" w:type="dxa"/>
+          </w:tcPr>
+          <w:p>
+            <w:pPr>
+              <w:pStyle w:val="ListParagraph"/>
+              <w:numPr>
+                <w:ilvl w:val="0"/>
+                <w:numId w:val="2"/>
+              </w:numPr>
+              <w:rPr>
+                <w:lang w:val="en-US"/>
+              </w:rPr>
+            </w:pPr>
+            <w:r>
+              <w:rPr>
+                <w:lang w:val="en-US"/>
+              </w:rPr>
+              <w:t>D3</w:t>
+            </w:r>
+          </w:p>
+        </w:tc>
+      </w:tr>
+      <w:tr>
+        <w:tc>
+          <w:tcPr>
+            <w:tcW w:w="4531" w:type="dxa"/>
+          </w:tcPr>
+          <w:p>
+            <w:pPr>
+              <w:pStyle w:val="ListParagraph"/>
+              <w:numPr>
+                <w:ilvl w:val="0"/>
+                <w:numId w:val="2"/>
+              </w:numPr>
+              <w:rPr>
+                <w:lang w:val="en-US"/>
+              </w:rPr>
+            </w:pPr>
+            <w:r>
+              <w:rPr>
+                <w:lang w:val="en-US"/>
+              </w:rPr>
+              <w:t>D4</w:t>
+            </w:r>
+          </w:p>
+        </w:tc>
+        <w:tc>
+          <w:tcPr>
+            <w:tcW w:w="4531" w:type="dxa"/>
+          </w:tcPr>
+          <w:p>
+            <w:pPr>
+              <w:pStyle w:val="ListParagraph"/>
+              <w:numPr>
+                <w:ilvl w:val="0"/>
+                <w:numId w:val="2"/>
+              </w:numPr>
+              <w:rPr>
+                <w:lang w:val="en-US"/>
+              </w:rPr>
+            </w:pPr>
+            <w:r>
+              <w:rPr>
+                <w:lang w:val="en-US"/>
+              </w:rPr>
+              <w:t>D5</w:t>
+            </w:r>
+          </w:p>
+        </w:tc>
+      </w:tr>
+      <w:tr>
+        <w:tc>
+          <w:tcPr>
+            <w:tcW w:w="4531" w:type="dxa"/>
+          </w:tcPr>
+          <w:p>
+            <w:pPr>
+              <w:pStyle w:val="ListParagraph"/>
+              <w:numPr>
+                <w:ilvl w:val="0"/>
+                <w:numId w:val="2"/>
+              </w:numPr>
+              <w:rPr>
+                <w:lang w:val="en-US"/>
+              </w:rPr>
+            </w:pPr>
+            <w:r>
+              <w:rPr>
+                <w:lang w:val="en-US"/>
+              </w:rPr>
+              <w:t>D6</w:t>
+            </w:r>
+          </w:p>
+        </w:tc>
+        <w:tc>
+          <w:tcPr>
+            <w:tcW w:w="4531" w:type="dxa"/>
+          </w:tcPr>
+          <w:p>
+            <w:pPr>
+              <w:pStyle w:val="ListParagraph"/>
+              <w:numPr>
+                <w:ilvl w:val="0"/>
+                <w:numId w:val="2"/>
+              </w:numPr>
+              <w:rPr>
+                <w:lang w:val="en-US"/>
+              </w:rPr>
+            </w:pPr>
+            <w:r>
+              <w:rPr>
+                <w:lang w:val="en-US"/>
+              </w:rPr>
+              <w:t>D7</w:t>
+            </w:r>
+          </w:p>
+        </w:tc>
+      </w:tr>
+      <w:tr>
+        <w:tc>
+          <w:tcPr>
+            <w:tcW w:w="4531" w:type="dxa"/>
+          </w:tcPr>
+          <w:p>
+            <w:pPr>
+              <w:pStyle w:val="ListParagraph"/>
+              <w:numPr>
+                <w:ilvl w:val="0"/>
+                <w:numId w:val="2"/>
+              </w:numPr>
+              <w:rPr>
+                <w:lang w:val="en-US"/>
+              </w:rPr>
+            </w:pPr>
+            <w:r>
+              <w:rPr>
+                <w:lang w:val="en-US"/>
+              </w:rPr>
+              <w:t>!MEMREQ</w:t>
+            </w:r>
+          </w:p>
+        </w:tc>
+        <w:tc>
+          <w:tcPr>
+            <w:tcW w:w="4531" w:type="dxa"/>
+          </w:tcPr>
+          <w:p>
+            <w:pPr>
+              <w:pStyle w:val="ListParagraph"/>
+              <w:numPr>
+                <w:ilvl w:val="0"/>
+                <w:numId w:val="2"/>
+              </w:numPr>
+              <w:rPr>
+                <w:lang w:val="en-US"/>
+              </w:rPr>
+            </w:pPr>
+            <w:r>
+              <w:rPr>
+                <w:lang w:val="en-US"/>
+              </w:rPr>
+              <w:t>!WR</w:t>
+            </w:r>
+          </w:p>
+        </w:tc>
+      </w:tr>
+      <w:tr>
+        <w:tc>
+          <w:tcPr>
+            <w:tcW w:w="4531" w:type="dxa"/>
+          </w:tcPr>
+          <w:p>
+            <w:pPr>
+              <w:pStyle w:val="ListParagraph"/>
+              <w:numPr>
+                <w:ilvl w:val="0"/>
+                <w:numId w:val="2"/>
+              </w:numPr>
+              <w:rPr>
+                <w:lang w:val="en-US"/>
+              </w:rPr>
+            </w:pPr>
+            <w:r>
+              <w:rPr>
+                <w:lang w:val="en-US"/>
+              </w:rPr>
+              <w:t>!RD</w:t>
+            </w:r>
+          </w:p>
+        </w:tc>
+        <w:tc>
+          <w:tcPr>
+            <w:tcW w:w="4531" w:type="dxa"/>
+          </w:tcPr>
+          <w:p>
+            <w:pPr>
+              <w:pStyle w:val="ListParagraph"/>
+              <w:numPr>
+                <w:ilvl w:val="0"/>
+                <w:numId w:val="2"/>
+              </w:numPr>
+              <w:rPr>
+                <w:lang w:val="en-US"/>
+              </w:rPr>
+            </w:pPr>
+            <w:r>
+              <w:rPr>
+                <w:lang w:val="en-US"/>
+              </w:rPr>
+              <w:t>!CPU_WAIT</w:t>
+            </w:r>
+          </w:p>
+        </w:tc>
+      </w:tr>
+      <w:tr>
+        <w:tc>
+          <w:tcPr>
+            <w:tcW w:w="4531" w:type="dxa"/>
+          </w:tcPr>
+          <w:p>
+            <w:pPr>
+              <w:pStyle w:val="ListParagraph"/>
+              <w:numPr>
+                <w:ilvl w:val="0"/>
+                <w:numId w:val="2"/>
+              </w:numPr>
+              <w:rPr>
+                <w:lang w:val="en-US"/>
+              </w:rPr>
+            </w:pPr>
+          </w:p>
+        </w:tc>
+        <w:tc>
+          <w:tcPr>
+            <w:tcW w:w="4531" w:type="dxa"/>
+          </w:tcPr>
+          <w:p>
+            <w:pPr>
+              <w:pStyle w:val="ListParagraph"/>
+              <w:numPr>
+                <w:ilvl w:val="0"/>
+                <w:numId w:val="2"/>
+              </w:numPr>
+              <w:rPr>
+                <w:lang w:val="en-US"/>
+              </w:rPr>
+            </w:pPr>
+          </w:p>
+        </w:tc>
+      </w:tr>
+      <w:tr>
+        <w:tc>
+          <w:tcPr>
+            <w:tcW w:w="4531" w:type="dxa"/>
+          </w:tcPr>
+          <w:p>
+            <w:pPr>
+              <w:pStyle w:val="ListParagraph"/>
+              <w:numPr>
+                <w:ilvl w:val="0"/>
+                <w:numId w:val="2"/>
+              </w:numPr>
+              <w:rPr>
+                <w:lang w:val="en-US"/>
+              </w:rPr>
+            </w:pPr>
+          </w:p>
+        </w:tc>
+        <w:tc>
+          <w:tcPr>
+            <w:tcW w:w="4531" w:type="dxa"/>
+          </w:tcPr>
+          <w:p>
+            <w:pPr>
+              <w:pStyle w:val="ListParagraph"/>
+              <w:numPr>
+                <w:ilvl w:val="0"/>
+                <w:numId w:val="2"/>
+              </w:numPr>
+              <w:rPr>
+                <w:lang w:val="en-US"/>
+              </w:rPr>
+            </w:pPr>
+          </w:p>
+        </w:tc>
+      </w:tr>
+      <w:tr>
+        <w:tc>
+          <w:tcPr>
+            <w:tcW w:w="4531" w:type="dxa"/>
+          </w:tcPr>
+          <w:p>
+            <w:pPr>
+              <w:pStyle w:val="ListParagraph"/>
+              <w:numPr>
+                <w:ilvl w:val="0"/>
+                <w:numId w:val="2"/>
+              </w:numPr>
+              <w:rPr>
+                <w:lang w:val="en-US"/>
+              </w:rPr>
+            </w:pPr>
+          </w:p>
+        </w:tc>
+        <w:tc>
+          <w:tcPr>
+            <w:tcW w:w="4531" w:type="dxa"/>
+          </w:tcPr>
+          <w:p>
+            <w:pPr>
+              <w:pStyle w:val="ListParagraph"/>
+              <w:numPr>
+                <w:ilvl w:val="0"/>
+                <w:numId w:val="2"/>
+              </w:numPr>
+              <w:rPr>
+                <w:lang w:val="en-US"/>
+              </w:rPr>
+            </w:pPr>
+          </w:p>
+        </w:tc>
+      </w:tr>
+    </w:tbl>
+    <w:p>
+      <w:pPr>
+        <w:rPr>
+          <w:lang w:val="en-US"/>
+        </w:rPr>
+      </w:pPr>
+    </w:p>
+    <w:p>
+      <w:pPr>
+        <w:rPr>
+          <w:lang w:val="en-US"/>
+        </w:rPr>
+      </w:pPr>
+      <w:r>
+        <w:rPr>
+          <w:lang w:val="en-US"/>
+        </w:rPr>
+        <w:t>Header B</w:t>
+      </w:r>
+      <w:r>
+        <w:rPr>
+          <w:lang w:val="en-US"/>
+        </w:rPr>
+        <w:t xml:space="preserve"> (IO)</w:t>
+      </w:r>
+    </w:p>
+    <w:tbl>
+      <w:tblPr>
+        <w:tblStyle w:val="TableGrid"/>
+        <w:tblW w:w="0" w:type="auto"/>
+        <w:tblLook w:val="04A0" w:firstRow="1" w:lastRow="0" w:firstColumn="1" w:lastColumn="0" w:noHBand="0" w:noVBand="1"/>
+      </w:tblPr>
+      <w:tblGrid>
+        <w:gridCol w:w="4531"/>
+        <w:gridCol w:w="4531"/>
+      </w:tblGrid>
+      <w:tr>
+        <w:tc>
+          <w:tcPr>
+            <w:tcW w:w="4531" w:type="dxa"/>
+          </w:tcPr>
+          <w:p>
+            <w:pPr>
+              <w:pStyle w:val="ListParagraph"/>
+              <w:numPr>
+                <w:ilvl w:val="0"/>
+                <w:numId w:val="3"/>
+              </w:numPr>
+              <w:rPr>
+                <w:lang w:val="en-US"/>
+              </w:rPr>
+            </w:pPr>
+            <w:r>
+              <w:rPr>
+                <w:lang w:val="en-US"/>
+              </w:rPr>
+              <w:t>GND</w:t>
+            </w:r>
+          </w:p>
+        </w:tc>
+        <w:tc>
+          <w:tcPr>
+            <w:tcW w:w="4531" w:type="dxa"/>
+          </w:tcPr>
+          <w:p>
+            <w:pPr>
+              <w:pStyle w:val="ListParagraph"/>
+              <w:numPr>
+                <w:ilvl w:val="0"/>
+                <w:numId w:val="3"/>
+              </w:numPr>
+              <w:rPr>
+                <w:lang w:val="en-US"/>
+              </w:rPr>
+            </w:pPr>
+            <w:r>
+              <w:rPr>
+                <w:lang w:val="en-US"/>
+              </w:rPr>
+              <w:t>+5V</w:t>
+            </w:r>
+          </w:p>
+        </w:tc>
+      </w:tr>
+      <w:tr>
+        <w:tc>
+          <w:tcPr>
+            <w:tcW w:w="4531" w:type="dxa"/>
+          </w:tcPr>
+          <w:p>
+            <w:pPr>
+              <w:pStyle w:val="ListParagraph"/>
+              <w:numPr>
+                <w:ilvl w:val="0"/>
+                <w:numId w:val="3"/>
+              </w:numPr>
+              <w:rPr>
+                <w:lang w:val="en-US"/>
+              </w:rPr>
+            </w:pPr>
+            <w:r>
+              <w:rPr>
+                <w:lang w:val="en-US"/>
+              </w:rPr>
+              <w:t>!BUSRQ</w:t>
+            </w:r>
+          </w:p>
+        </w:tc>
+        <w:tc>
+          <w:tcPr>
+            <w:tcW w:w="4531" w:type="dxa"/>
+          </w:tcPr>
+          <w:p>
+            <w:pPr>
+              <w:pStyle w:val="ListParagraph"/>
+              <w:numPr>
+                <w:ilvl w:val="0"/>
+                <w:numId w:val="3"/>
+              </w:numPr>
+              <w:rPr>
+                <w:lang w:val="en-US"/>
+              </w:rPr>
+            </w:pPr>
+            <w:r>
+              <w:rPr>
+                <w:lang w:val="en-US"/>
+              </w:rPr>
+              <w:t>!BUSACK</w:t>
+            </w:r>
+          </w:p>
+        </w:tc>
+      </w:tr>
+      <w:tr>
+        <w:tc>
+          <w:tcPr>
+            <w:tcW w:w="4531" w:type="dxa"/>
+          </w:tcPr>
+          <w:p>
+            <w:pPr>
+              <w:pStyle w:val="ListParagraph"/>
+              <w:numPr>
+                <w:ilvl w:val="0"/>
+                <w:numId w:val="3"/>
+              </w:numPr>
+              <w:rPr>
+                <w:lang w:val="en-US"/>
+              </w:rPr>
+            </w:pPr>
+            <w:r>
+              <w:rPr>
+                <w:lang w:val="en-US"/>
+              </w:rPr>
+              <w:t>!CPU_HALT</w:t>
+            </w:r>
+          </w:p>
+        </w:tc>
+        <w:tc>
+          <w:tcPr>
+            <w:tcW w:w="4531" w:type="dxa"/>
+          </w:tcPr>
+          <w:p>
+            <w:pPr>
+              <w:pStyle w:val="ListParagraph"/>
+              <w:numPr>
+                <w:ilvl w:val="0"/>
+                <w:numId w:val="3"/>
+              </w:numPr>
+              <w:rPr>
+                <w:lang w:val="en-US"/>
+              </w:rPr>
+            </w:pPr>
+            <w:r>
+              <w:rPr>
+                <w:lang w:val="en-US"/>
+              </w:rPr>
+              <w:t>!CPU_WAIT</w:t>
+            </w:r>
+          </w:p>
+        </w:tc>
+      </w:tr>
+      <w:tr>
+        <w:tc>
+          <w:tcPr>
+            <w:tcW w:w="4531" w:type="dxa"/>
+          </w:tcPr>
+          <w:p>
+            <w:pPr>
+              <w:pStyle w:val="ListParagraph"/>
+              <w:numPr>
+                <w:ilvl w:val="0"/>
+                <w:numId w:val="3"/>
+              </w:numPr>
+              <w:rPr>
+                <w:lang w:val="en-US"/>
+              </w:rPr>
+            </w:pPr>
+            <w:r>
+              <w:rPr>
+                <w:lang w:val="en-US"/>
+              </w:rPr>
+              <w:t>!CPU_M1</w:t>
+            </w:r>
+          </w:p>
+        </w:tc>
+        <w:tc>
+          <w:tcPr>
+            <w:tcW w:w="4531" w:type="dxa"/>
+          </w:tcPr>
+          <w:p>
+            <w:pPr>
+              <w:pStyle w:val="ListParagraph"/>
+              <w:numPr>
+                <w:ilvl w:val="0"/>
+                <w:numId w:val="3"/>
+              </w:numPr>
+              <w:rPr>
+                <w:lang w:val="en-US"/>
+              </w:rPr>
+            </w:pPr>
+            <w:r>
+              <w:rPr>
+                <w:lang w:val="en-US"/>
+              </w:rPr>
+              <w:t>!REFRESH</w:t>
+            </w:r>
+          </w:p>
+        </w:tc>
+      </w:tr>
+      <w:tr>
+        <w:tc>
+          <w:tcPr>
+            <w:tcW w:w="4531" w:type="dxa"/>
+          </w:tcPr>
+          <w:p>
+            <w:pPr>
+              <w:pStyle w:val="ListParagraph"/>
+              <w:numPr>
+                <w:ilvl w:val="0"/>
+                <w:numId w:val="3"/>
+              </w:numPr>
+              <w:rPr>
+                <w:lang w:val="en-US"/>
+              </w:rPr>
+            </w:pPr>
+            <w:r>
+              <w:rPr>
+                <w:lang w:val="en-US"/>
+              </w:rPr>
+              <w:t>!MEMREQ</w:t>
+            </w:r>
+          </w:p>
+        </w:tc>
+        <w:tc>
+          <w:tcPr>
+            <w:tcW w:w="4531" w:type="dxa"/>
+          </w:tcPr>
+          <w:p>
+            <w:pPr>
+              <w:pStyle w:val="ListParagraph"/>
+              <w:numPr>
+                <w:ilvl w:val="0"/>
+                <w:numId w:val="3"/>
+              </w:numPr>
+              <w:rPr>
+                <w:lang w:val="en-US"/>
+              </w:rPr>
+            </w:pPr>
+            <w:r>
+              <w:rPr>
+                <w:lang w:val="en-US"/>
+              </w:rPr>
+              <w:t>!IOREQ</w:t>
+            </w:r>
+          </w:p>
+        </w:tc>
+      </w:tr>
+      <w:tr>
+        <w:tc>
+          <w:tcPr>
+            <w:tcW w:w="4531" w:type="dxa"/>
+          </w:tcPr>
+          <w:p>
+            <w:pPr>
+              <w:pStyle w:val="ListParagraph"/>
+              <w:numPr>
+                <w:ilvl w:val="0"/>
+                <w:numId w:val="3"/>
+              </w:numPr>
+              <w:rPr>
+                <w:lang w:val="en-US"/>
+              </w:rPr>
+            </w:pPr>
+            <w:r>
+              <w:rPr>
+                <w:lang w:val="en-US"/>
+              </w:rPr>
+              <w:t>!RD</w:t>
+            </w:r>
+          </w:p>
+        </w:tc>
+        <w:tc>
+          <w:tcPr>
+            <w:tcW w:w="4531" w:type="dxa"/>
+          </w:tcPr>
+          <w:p>
+            <w:pPr>
+              <w:pStyle w:val="ListParagraph"/>
+              <w:numPr>
+                <w:ilvl w:val="0"/>
+                <w:numId w:val="3"/>
+              </w:numPr>
+              <w:rPr>
+                <w:lang w:val="en-US"/>
+              </w:rPr>
+            </w:pPr>
+            <w:r>
+              <w:rPr>
+                <w:lang w:val="en-US"/>
+              </w:rPr>
+              <w:t>!WR</w:t>
+            </w:r>
+          </w:p>
+        </w:tc>
+      </w:tr>
+      <w:tr>
+        <w:tc>
+          <w:tcPr>
+            <w:tcW w:w="4531" w:type="dxa"/>
+          </w:tcPr>
+          <w:p>
+            <w:pPr>
+              <w:pStyle w:val="ListParagraph"/>
+              <w:numPr>
+                <w:ilvl w:val="0"/>
+                <w:numId w:val="3"/>
+              </w:numPr>
+              <w:rPr>
+                <w:lang w:val="en-US"/>
+              </w:rPr>
+            </w:pPr>
+            <w:r>
+              <w:rPr>
+                <w:lang w:val="en-US"/>
+              </w:rPr>
+              <w:t>!CPU_INT</w:t>
+            </w:r>
+          </w:p>
+        </w:tc>
+        <w:tc>
+          <w:tcPr>
+            <w:tcW w:w="4531" w:type="dxa"/>
+          </w:tcPr>
+          <w:p>
+            <w:pPr>
+              <w:pStyle w:val="ListParagraph"/>
+              <w:numPr>
+                <w:ilvl w:val="0"/>
+                <w:numId w:val="3"/>
+              </w:numPr>
+              <w:rPr>
+                <w:lang w:val="en-US"/>
+              </w:rPr>
+            </w:pPr>
+            <w:r>
+              <w:rPr>
+                <w:lang w:val="en-US"/>
+              </w:rPr>
+              <w:t>!NMI</w:t>
+            </w:r>
+          </w:p>
+        </w:tc>
+      </w:tr>
+      <w:tr>
+        <w:tc>
+          <w:tcPr>
+            <w:tcW w:w="4531" w:type="dxa"/>
+          </w:tcPr>
+          <w:p>
+            <w:pPr>
+              <w:pStyle w:val="ListParagraph"/>
+              <w:numPr>
+                <w:ilvl w:val="0"/>
+                <w:numId w:val="3"/>
+              </w:numPr>
+              <w:rPr>
+                <w:lang w:val="en-US"/>
+              </w:rPr>
+            </w:pPr>
+            <w:r>
+              <w:rPr>
+                <w:lang w:val="en-US"/>
+              </w:rPr>
+              <w:t>A12</w:t>
+            </w:r>
+          </w:p>
+        </w:tc>
+        <w:tc>
+          <w:tcPr>
+            <w:tcW w:w="4531" w:type="dxa"/>
+          </w:tcPr>
+          <w:p>
+            <w:pPr>
+              <w:pStyle w:val="ListParagraph"/>
+              <w:numPr>
+                <w:ilvl w:val="0"/>
+                <w:numId w:val="3"/>
+              </w:numPr>
+              <w:rPr>
+                <w:lang w:val="en-US"/>
+              </w:rPr>
+            </w:pPr>
+            <w:r>
+              <w:rPr>
+                <w:lang w:val="en-US"/>
+              </w:rPr>
+              <w:t>A13</w:t>
+            </w:r>
+          </w:p>
+        </w:tc>
+      </w:tr>
+      <w:tr>
+        <w:tc>
+          <w:tcPr>
+            <w:tcW w:w="4531" w:type="dxa"/>
+          </w:tcPr>
+          <w:p>
+            <w:pPr>
+              <w:pStyle w:val="ListParagraph"/>
+              <w:numPr>
+                <w:ilvl w:val="0"/>
+                <w:numId w:val="3"/>
+              </w:numPr>
+              <w:rPr>
+                <w:lang w:val="en-US"/>
+              </w:rPr>
+            </w:pPr>
+            <w:r>
+              <w:rPr>
+                <w:lang w:val="en-US"/>
+              </w:rPr>
+              <w:t>A14</w:t>
+            </w:r>
+          </w:p>
+        </w:tc>
+        <w:tc>
+          <w:tcPr>
+            <w:tcW w:w="4531" w:type="dxa"/>
+          </w:tcPr>
+          <w:p>
+            <w:pPr>
+              <w:pStyle w:val="ListParagraph"/>
+              <w:numPr>
+                <w:ilvl w:val="0"/>
+                <w:numId w:val="3"/>
+              </w:numPr>
+              <w:rPr>
+                <w:lang w:val="en-US"/>
+              </w:rPr>
+            </w:pPr>
+            <w:r>
+              <w:rPr>
+                <w:lang w:val="en-US"/>
+              </w:rPr>
+              <w:t>A15</w:t>
+            </w:r>
+          </w:p>
+        </w:tc>
+      </w:tr>
+      <w:tr>
+        <w:tc>
+          <w:tcPr>
+            <w:tcW w:w="4531" w:type="dxa"/>
+          </w:tcPr>
+          <w:p>
+            <w:pPr>
+              <w:pStyle w:val="ListParagraph"/>
+              <w:numPr>
+                <w:ilvl w:val="0"/>
+                <w:numId w:val="3"/>
+              </w:numPr>
+              <w:rPr>
+                <w:lang w:val="en-US"/>
+              </w:rPr>
+            </w:pPr>
+            <w:r>
+              <w:rPr>
+                <w:lang w:val="en-US"/>
+              </w:rPr>
+              <w:t>!CPU_RST</w:t>
+            </w:r>
+          </w:p>
+        </w:tc>
+        <w:tc>
+          <w:tcPr>
+            <w:tcW w:w="4531" w:type="dxa"/>
+          </w:tcPr>
+          <w:p>
+            <w:pPr>
+              <w:pStyle w:val="ListParagraph"/>
+              <w:numPr>
+                <w:ilvl w:val="0"/>
+                <w:numId w:val="3"/>
+              </w:numPr>
+              <w:rPr>
+                <w:lang w:val="en-US"/>
+              </w:rPr>
+            </w:pPr>
+            <w:r>
+              <w:rPr>
+                <w:lang w:val="en-US"/>
+              </w:rPr>
+              <w:t>!CPU_CLK</w:t>
+            </w:r>
+          </w:p>
+        </w:tc>
+      </w:tr>
+      <w:tr>
+        <w:tc>
+          <w:tcPr>
+            <w:tcW w:w="4531" w:type="dxa"/>
+          </w:tcPr>
+          <w:p>
+            <w:pPr>
+              <w:pStyle w:val="ListParagraph"/>
+              <w:numPr>
+                <w:ilvl w:val="0"/>
+                <w:numId w:val="3"/>
+              </w:numPr>
+              <w:rPr>
+                <w:lang w:val="en-US"/>
+              </w:rPr>
+            </w:pPr>
+          </w:p>
+        </w:tc>
+        <w:tc>
+          <w:tcPr>
+            <w:tcW w:w="4531" w:type="dxa"/>
+          </w:tcPr>
+          <w:p>
+            <w:pPr>
+              <w:pStyle w:val="ListParagraph"/>
+              <w:numPr>
+                <w:ilvl w:val="0"/>
+                <w:numId w:val="3"/>
+              </w:numPr>
+              <w:rPr>
+                <w:lang w:val="en-US"/>
+              </w:rPr>
+            </w:pPr>
+          </w:p>
+        </w:tc>
+      </w:tr>
+      <w:tr>
+        <w:tc>
+          <w:tcPr>
+            <w:tcW w:w="4531" w:type="dxa"/>
+          </w:tcPr>
+          <w:p>
+            <w:pPr>
+              <w:pStyle w:val="ListParagraph"/>
+              <w:numPr>
+                <w:ilvl w:val="0"/>
+                <w:numId w:val="3"/>
+              </w:numPr>
+              <w:rPr>
+                <w:lang w:val="en-US"/>
+              </w:rPr>
+            </w:pPr>
+          </w:p>
+        </w:tc>
+        <w:tc>
+          <w:tcPr>
+            <w:tcW w:w="4531" w:type="dxa"/>
+          </w:tcPr>
+          <w:p>
+            <w:pPr>
+              <w:pStyle w:val="ListParagraph"/>
+              <w:numPr>
+                <w:ilvl w:val="0"/>
+                <w:numId w:val="3"/>
+              </w:numPr>
+              <w:rPr>
+                <w:lang w:val="en-US"/>
+              </w:rPr>
+            </w:pPr>
+          </w:p>
+        </w:tc>
+      </w:tr>
+      <w:tr>
+        <w:tc>
+          <w:tcPr>
+            <w:tcW w:w="4531" w:type="dxa"/>
+          </w:tcPr>
+          <w:p>
+            <w:pPr>
+              <w:pStyle w:val="ListParagraph"/>
+              <w:numPr>
+                <w:ilvl w:val="0"/>
+                <w:numId w:val="3"/>
+              </w:numPr>
+              <w:rPr>
+                <w:lang w:val="en-US"/>
+              </w:rPr>
+            </w:pPr>
+          </w:p>
+        </w:tc>
+        <w:tc>
+          <w:tcPr>
+            <w:tcW w:w="4531" w:type="dxa"/>
+          </w:tcPr>
+          <w:p>
+            <w:pPr>
+              <w:pStyle w:val="ListParagraph"/>
+              <w:numPr>
+                <w:ilvl w:val="0"/>
+                <w:numId w:val="3"/>
+              </w:numPr>
+              <w:rPr>
+                <w:lang w:val="en-US"/>
+              </w:rPr>
+            </w:pPr>
+          </w:p>
+        </w:tc>
+      </w:tr>
+      <w:tr>
+        <w:tc>
+          <w:tcPr>
+            <w:tcW w:w="4531" w:type="dxa"/>
+          </w:tcPr>
+          <w:p>
+            <w:pPr>
+              <w:pStyle w:val="ListParagraph"/>
+              <w:numPr>
+                <w:ilvl w:val="0"/>
+                <w:numId w:val="3"/>
+              </w:numPr>
+              <w:rPr>
+                <w:lang w:val="en-US"/>
+              </w:rPr>
+            </w:pPr>
+          </w:p>
+        </w:tc>
+        <w:tc>
+          <w:tcPr>
+            <w:tcW w:w="4531" w:type="dxa"/>
+          </w:tcPr>
+          <w:p>
+            <w:pPr>
+              <w:pStyle w:val="ListParagraph"/>
+              <w:numPr>
+                <w:ilvl w:val="0"/>
+                <w:numId w:val="3"/>
+              </w:numPr>
+              <w:rPr>
+                <w:lang w:val="en-US"/>
+              </w:rPr>
+            </w:pPr>
+          </w:p>
+        </w:tc>
+      </w:tr>
+      <w:tr>
+        <w:tc>
+          <w:tcPr>
+            <w:tcW w:w="4531" w:type="dxa"/>
+          </w:tcPr>
+          <w:p>
+            <w:pPr>
+              <w:pStyle w:val="ListParagraph"/>
+              <w:numPr>
+                <w:ilvl w:val="0"/>
+                <w:numId w:val="3"/>
+              </w:numPr>
+              <w:rPr>
+                <w:lang w:val="en-US"/>
+              </w:rPr>
+            </w:pPr>
+          </w:p>
+        </w:tc>
+        <w:tc>
+          <w:tcPr>
+            <w:tcW w:w="4531" w:type="dxa"/>
+          </w:tcPr>
+          <w:p>
+            <w:pPr>
+              <w:pStyle w:val="ListParagraph"/>
+              <w:numPr>
+                <w:ilvl w:val="0"/>
+                <w:numId w:val="3"/>
+              </w:numPr>
+              <w:rPr>
+                <w:lang w:val="en-US"/>
+              </w:rPr>
+            </w:pPr>
+          </w:p>
+        </w:tc>
+      </w:tr>
+      <w:tr>
+        <w:tc>
+          <w:tcPr>
+            <w:tcW w:w="4531" w:type="dxa"/>
+          </w:tcPr>
+          <w:p>
+            <w:pPr>
+              <w:pStyle w:val="ListParagraph"/>
+              <w:numPr>
+                <w:ilvl w:val="0"/>
+                <w:numId w:val="3"/>
+              </w:numPr>
+              <w:rPr>
+                <w:lang w:val="en-US"/>
+              </w:rPr>
+            </w:pPr>
+          </w:p>
+        </w:tc>
+        <w:tc>
+          <w:tcPr>
+            <w:tcW w:w="4531" w:type="dxa"/>
+          </w:tcPr>
+          <w:p>
+            <w:pPr>
+              <w:pStyle w:val="ListParagraph"/>
+              <w:numPr>
+                <w:ilvl w:val="0"/>
+                <w:numId w:val="3"/>
+              </w:numPr>
+              <w:rPr>
+                <w:lang w:val="en-US"/>
+              </w:rPr>
+            </w:pPr>
+          </w:p>
+        </w:tc>
+      </w:tr>
+      <w:tr>
+        <w:tc>
+          <w:tcPr>
+            <w:tcW w:w="4531" w:type="dxa"/>
+          </w:tcPr>
+          <w:p>
+            <w:pPr>
+              <w:pStyle w:val="ListParagraph"/>
+              <w:numPr>
+                <w:ilvl w:val="0"/>
+                <w:numId w:val="3"/>
+              </w:numPr>
+              <w:rPr>
+                <w:lang w:val="en-US"/>
+              </w:rPr>
+            </w:pPr>
+          </w:p>
+        </w:tc>
+        <w:tc>
+          <w:tcPr>
+            <w:tcW w:w="4531" w:type="dxa"/>
+          </w:tcPr>
+          <w:p>
+            <w:pPr>
+              <w:pStyle w:val="ListParagraph"/>
+              <w:numPr>
+                <w:ilvl w:val="0"/>
+                <w:numId w:val="3"/>
+              </w:numPr>
+              <w:rPr>
+                <w:lang w:val="en-US"/>
+              </w:rPr>
+            </w:pPr>
+          </w:p>
+        </w:tc>
+      </w:tr>
+      <w:tr>
+        <w:tc>
+          <w:tcPr>
+            <w:tcW w:w="4531" w:type="dxa"/>
+          </w:tcPr>
+          <w:p>
+            <w:pPr>
+              <w:pStyle w:val="ListParagraph"/>
+              <w:numPr>
+                <w:ilvl w:val="0"/>
+                <w:numId w:val="3"/>
+              </w:numPr>
+              <w:rPr>
+                <w:lang w:val="en-US"/>
+              </w:rPr>
+            </w:pPr>
+          </w:p>
+        </w:tc>
+        <w:tc>
+          <w:tcPr>
+            <w:tcW w:w="4531" w:type="dxa"/>
+          </w:tcPr>
+          <w:p>
+            <w:pPr>
+              <w:pStyle w:val="ListParagraph"/>
+              <w:numPr>
+                <w:ilvl w:val="0"/>
+                <w:numId w:val="3"/>
+              </w:numPr>
+              <w:rPr>
+                <w:lang w:val="en-US"/>
+              </w:rPr>
+            </w:pPr>
+          </w:p>
+        </w:tc>
+      </w:tr>
+      <w:tr>
+        <w:tc>
+          <w:tcPr>
+            <w:tcW w:w="4531" w:type="dxa"/>
+          </w:tcPr>
+          <w:p>
+            <w:pPr>
+              <w:pStyle w:val="ListParagraph"/>
+              <w:numPr>
+                <w:ilvl w:val="0"/>
+                <w:numId w:val="3"/>
+              </w:numPr>
+              <w:rPr>
+                <w:lang w:val="en-US"/>
+              </w:rPr>
+            </w:pPr>
+          </w:p>
+        </w:tc>
+        <w:tc>
+          <w:tcPr>
+            <w:tcW w:w="4531" w:type="dxa"/>
+          </w:tcPr>
+          <w:p>
+            <w:pPr>
+              <w:pStyle w:val="ListParagraph"/>
+              <w:numPr>
+                <w:ilvl w:val="0"/>
+                <w:numId w:val="3"/>
+              </w:numPr>
+              <w:rPr>
+                <w:lang w:val="en-US"/>
+              </w:rPr>
+            </w:pPr>
+          </w:p>
+        </w:tc>
+      </w:tr>
+      <w:tr>
+        <w:tc>
+          <w:tcPr>
+            <w:tcW w:w="4531" w:type="dxa"/>
+          </w:tcPr>
+          <w:p>
+            <w:pPr>
+              <w:pStyle w:val="ListParagraph"/>
+              <w:numPr>
+                <w:ilvl w:val="0"/>
+                <w:numId w:val="3"/>
+              </w:numPr>
+              <w:rPr>
+                <w:lang w:val="en-US"/>
+              </w:rPr>
+            </w:pPr>
+          </w:p>
+        </w:tc>
+        <w:tc>
+          <w:tcPr>
+            <w:tcW w:w="4531" w:type="dxa"/>
+          </w:tcPr>
+          <w:p>
+            <w:pPr>
+              <w:pStyle w:val="ListParagraph"/>
+              <w:numPr>
+                <w:ilvl w:val="0"/>
+                <w:numId w:val="3"/>
+              </w:numPr>
+              <w:rPr>
+                <w:lang w:val="en-US"/>
+              </w:rPr>
+            </w:pPr>
+          </w:p>
+        </w:tc>
+      </w:tr>
+    </w:tbl>
     <w:p>
       <w:pPr>
         <w:rPr>
@@ -960,18 +2832,12 @@
           <w:lang w:val="en-US"/>
         </w:rPr>
       </w:pPr>
-    </w:p>
-    <w:p>
-      <w:pPr>
-        <w:rPr>
-          <w:lang w:val="en-US"/>
-        </w:rPr>
-      </w:pPr>
       <w:r>
         <w:rPr>
           <w:noProof/>
           <w:lang w:val="en-US"/>
         </w:rPr>
+        <w:lastRenderedPageBreak/>
         <mc:AlternateContent>
           <mc:Choice Requires="wps">
             <w:drawing>
@@ -1026,14 +2892,12 @@
                                 <w:lang w:val="en-US"/>
                               </w:rPr>
                             </w:pPr>
-                            <w:proofErr w:type="spellStart"/>
                             <w:r>
                               <w:rPr>
                                 <w:lang w:val="en-US"/>
                               </w:rPr>
                               <w:t>PSoC</w:t>
                             </w:r>
-                            <w:proofErr w:type="spellEnd"/>
                           </w:p>
                         </w:txbxContent>
                       </wps:txbx>
@@ -2234,6 +4098,184 @@
 <file path=word/numbering.xml><?xml version="1.0" encoding="utf-8"?>
 <w:numbering xmlns:wpc="http://schemas.microsoft.com/office/word/2010/wordprocessingCanvas" xmlns:cx="http://schemas.microsoft.com/office/drawing/2014/chartex" xmlns:cx1="http://schemas.microsoft.com/office/drawing/2015/9/8/chartex" xmlns:cx2="http://schemas.microsoft.com/office/drawing/2015/10/21/chartex" xmlns:cx3="http://schemas.microsoft.com/office/drawing/2016/5/9/chartex" xmlns:cx4="http://schemas.microsoft.com/office/drawing/2016/5/10/chartex" xmlns:cx5="http://schemas.microsoft.com/office/drawing/2016/5/11/chartex" xmlns:cx6="http://schemas.microsoft.com/office/drawing/2016/5/12/chartex" xmlns:cx7="http://schemas.microsoft.com/office/drawing/2016/5/13/chartex" xmlns:cx8="http://schemas.microsoft.com/office/drawing/2016/5/14/chartex" xmlns:mc="http://schemas.openxmlformats.org/markup-compatibility/2006" xmlns:aink="http://schemas.microsoft.com/office/drawing/2016/ink" xmlns:am3d="http://schemas.microsoft.com/office/drawing/2017/model3d" xmlns:o="urn:schemas-microsoft-com:office:office" xmlns:r="http://schemas.openxmlformats.org/officeDocument/2006/relationships" xmlns:m="http://schemas.openxmlformats.org/officeDocument/2006/math" xmlns:v="urn:schemas-microsoft-com:vml" xmlns:wp14="http://schemas.microsoft.com/office/word/2010/wordprocessingDrawing" xmlns:wp="http://schemas.openxmlformats.org/drawingml/2006/wordprocessingDrawing" xmlns:w10="urn:schemas-microsoft-com:office:word" xmlns:w="http://schemas.openxmlformats.org/wordprocessingml/2006/main" xmlns:w14="http://schemas.microsoft.com/office/word/2010/wordml" xmlns:w15="http://schemas.microsoft.com/office/word/2012/wordml" xmlns:w16cid="http://schemas.microsoft.com/office/word/2016/wordml/cid" xmlns:w16se="http://schemas.microsoft.com/office/word/2015/wordml/symex" xmlns:wpg="http://schemas.microsoft.com/office/word/2010/wordprocessingGroup" xmlns:wpi="http://schemas.microsoft.com/office/word/2010/wordprocessingInk" xmlns:wne="http://schemas.microsoft.com/office/word/2006/wordml" xmlns:wps="http://schemas.microsoft.com/office/word/2010/wordprocessingShape" mc:Ignorable="w14 w15 w16se w16cid wp14">
   <w:abstractNum w:abstractNumId="0" w15:restartNumberingAfterBreak="0">
+    <w:nsid w:val="42F03D34"/>
+    <w:multiLevelType w:val="hybridMultilevel"/>
+    <w:tmpl w:val="13621C60"/>
+    <w:lvl w:ilvl="0" w:tplc="0409000F">
+      <w:start w:val="1"/>
+      <w:numFmt w:val="decimal"/>
+      <w:lvlText w:val="%1."/>
+      <w:lvlJc w:val="left"/>
+      <w:pPr>
+        <w:ind w:left="720" w:hanging="360"/>
+      </w:pPr>
+      <w:rPr>
+        <w:rFonts w:hint="default"/>
+      </w:rPr>
+    </w:lvl>
+    <w:lvl w:ilvl="1" w:tplc="04090019" w:tentative="1">
+      <w:start w:val="1"/>
+      <w:numFmt w:val="lowerLetter"/>
+      <w:lvlText w:val="%2."/>
+      <w:lvlJc w:val="left"/>
+      <w:pPr>
+        <w:ind w:left="1440" w:hanging="360"/>
+      </w:pPr>
+    </w:lvl>
+    <w:lvl w:ilvl="2" w:tplc="0409001B" w:tentative="1">
+      <w:start w:val="1"/>
+      <w:numFmt w:val="lowerRoman"/>
+      <w:lvlText w:val="%3."/>
+      <w:lvlJc w:val="right"/>
+      <w:pPr>
+        <w:ind w:left="2160" w:hanging="180"/>
+      </w:pPr>
+    </w:lvl>
+    <w:lvl w:ilvl="3" w:tplc="0409000F" w:tentative="1">
+      <w:start w:val="1"/>
+      <w:numFmt w:val="decimal"/>
+      <w:lvlText w:val="%4."/>
+      <w:lvlJc w:val="left"/>
+      <w:pPr>
+        <w:ind w:left="2880" w:hanging="360"/>
+      </w:pPr>
+    </w:lvl>
+    <w:lvl w:ilvl="4" w:tplc="04090019" w:tentative="1">
+      <w:start w:val="1"/>
+      <w:numFmt w:val="lowerLetter"/>
+      <w:lvlText w:val="%5."/>
+      <w:lvlJc w:val="left"/>
+      <w:pPr>
+        <w:ind w:left="3600" w:hanging="360"/>
+      </w:pPr>
+    </w:lvl>
+    <w:lvl w:ilvl="5" w:tplc="0409001B" w:tentative="1">
+      <w:start w:val="1"/>
+      <w:numFmt w:val="lowerRoman"/>
+      <w:lvlText w:val="%6."/>
+      <w:lvlJc w:val="right"/>
+      <w:pPr>
+        <w:ind w:left="4320" w:hanging="180"/>
+      </w:pPr>
+    </w:lvl>
+    <w:lvl w:ilvl="6" w:tplc="0409000F" w:tentative="1">
+      <w:start w:val="1"/>
+      <w:numFmt w:val="decimal"/>
+      <w:lvlText w:val="%7."/>
+      <w:lvlJc w:val="left"/>
+      <w:pPr>
+        <w:ind w:left="5040" w:hanging="360"/>
+      </w:pPr>
+    </w:lvl>
+    <w:lvl w:ilvl="7" w:tplc="04090019" w:tentative="1">
+      <w:start w:val="1"/>
+      <w:numFmt w:val="lowerLetter"/>
+      <w:lvlText w:val="%8."/>
+      <w:lvlJc w:val="left"/>
+      <w:pPr>
+        <w:ind w:left="5760" w:hanging="360"/>
+      </w:pPr>
+    </w:lvl>
+    <w:lvl w:ilvl="8" w:tplc="0409001B" w:tentative="1">
+      <w:start w:val="1"/>
+      <w:numFmt w:val="lowerRoman"/>
+      <w:lvlText w:val="%9."/>
+      <w:lvlJc w:val="right"/>
+      <w:pPr>
+        <w:ind w:left="6480" w:hanging="180"/>
+      </w:pPr>
+    </w:lvl>
+  </w:abstractNum>
+  <w:abstractNum w:abstractNumId="1" w15:restartNumberingAfterBreak="0">
+    <w:nsid w:val="6C554113"/>
+    <w:multiLevelType w:val="hybridMultilevel"/>
+    <w:tmpl w:val="B50E88D0"/>
+    <w:lvl w:ilvl="0" w:tplc="0409000F">
+      <w:start w:val="1"/>
+      <w:numFmt w:val="decimal"/>
+      <w:lvlText w:val="%1."/>
+      <w:lvlJc w:val="left"/>
+      <w:pPr>
+        <w:ind w:left="720" w:hanging="360"/>
+      </w:pPr>
+      <w:rPr>
+        <w:rFonts w:hint="default"/>
+      </w:rPr>
+    </w:lvl>
+    <w:lvl w:ilvl="1" w:tplc="04090019" w:tentative="1">
+      <w:start w:val="1"/>
+      <w:numFmt w:val="lowerLetter"/>
+      <w:lvlText w:val="%2."/>
+      <w:lvlJc w:val="left"/>
+      <w:pPr>
+        <w:ind w:left="1440" w:hanging="360"/>
+      </w:pPr>
+    </w:lvl>
+    <w:lvl w:ilvl="2" w:tplc="0409001B" w:tentative="1">
+      <w:start w:val="1"/>
+      <w:numFmt w:val="lowerRoman"/>
+      <w:lvlText w:val="%3."/>
+      <w:lvlJc w:val="right"/>
+      <w:pPr>
+        <w:ind w:left="2160" w:hanging="180"/>
+      </w:pPr>
+    </w:lvl>
+    <w:lvl w:ilvl="3" w:tplc="0409000F" w:tentative="1">
+      <w:start w:val="1"/>
+      <w:numFmt w:val="decimal"/>
+      <w:lvlText w:val="%4."/>
+      <w:lvlJc w:val="left"/>
+      <w:pPr>
+        <w:ind w:left="2880" w:hanging="360"/>
+      </w:pPr>
+    </w:lvl>
+    <w:lvl w:ilvl="4" w:tplc="04090019" w:tentative="1">
+      <w:start w:val="1"/>
+      <w:numFmt w:val="lowerLetter"/>
+      <w:lvlText w:val="%5."/>
+      <w:lvlJc w:val="left"/>
+      <w:pPr>
+        <w:ind w:left="3600" w:hanging="360"/>
+      </w:pPr>
+    </w:lvl>
+    <w:lvl w:ilvl="5" w:tplc="0409001B" w:tentative="1">
+      <w:start w:val="1"/>
+      <w:numFmt w:val="lowerRoman"/>
+      <w:lvlText w:val="%6."/>
+      <w:lvlJc w:val="right"/>
+      <w:pPr>
+        <w:ind w:left="4320" w:hanging="180"/>
+      </w:pPr>
+    </w:lvl>
+    <w:lvl w:ilvl="6" w:tplc="0409000F" w:tentative="1">
+      <w:start w:val="1"/>
+      <w:numFmt w:val="decimal"/>
+      <w:lvlText w:val="%7."/>
+      <w:lvlJc w:val="left"/>
+      <w:pPr>
+        <w:ind w:left="5040" w:hanging="360"/>
+      </w:pPr>
+    </w:lvl>
+    <w:lvl w:ilvl="7" w:tplc="04090019" w:tentative="1">
+      <w:start w:val="1"/>
+      <w:numFmt w:val="lowerLetter"/>
+      <w:lvlText w:val="%8."/>
+      <w:lvlJc w:val="left"/>
+      <w:pPr>
+        <w:ind w:left="5760" w:hanging="360"/>
+      </w:pPr>
+    </w:lvl>
+    <w:lvl w:ilvl="8" w:tplc="0409001B" w:tentative="1">
+      <w:start w:val="1"/>
+      <w:numFmt w:val="lowerRoman"/>
+      <w:lvlText w:val="%9."/>
+      <w:lvlJc w:val="right"/>
+      <w:pPr>
+        <w:ind w:left="6480" w:hanging="180"/>
+      </w:pPr>
+    </w:lvl>
+  </w:abstractNum>
+  <w:abstractNum w:abstractNumId="2" w15:restartNumberingAfterBreak="0">
     <w:nsid w:val="7E2B7E0E"/>
     <w:multiLevelType w:val="hybridMultilevel"/>
     <w:tmpl w:val="876A56E6"/>
@@ -2346,7 +4388,13 @@
     </w:lvl>
   </w:abstractNum>
   <w:num w:numId="1">
+    <w:abstractNumId w:val="2"/>
+  </w:num>
+  <w:num w:numId="2">
     <w:abstractNumId w:val="0"/>
+  </w:num>
+  <w:num w:numId="3">
+    <w:abstractNumId w:val="1"/>
   </w:num>
 </w:numbering>
 </file>

</xml_diff>